<commit_message>
hpc update some doc files about video6
</commit_message>
<xml_diff>
--- a/Py_code/6Python接口测试框架实战与自动化进阶/6Python接口测试框架实战与自动化进阶.docx
+++ b/Py_code/6Python接口测试框架实战与自动化进阶/6Python接口测试框架实战与自动化进阶.docx
@@ -1,6 +1,6 @@
 
 <file path=word/document.xml><?xml version="1.0" encoding="utf-8"?>
-<w:document xmlns:wpc="http://schemas.microsoft.com/office/word/2010/wordprocessingCanvas" xmlns:cx="http://schemas.microsoft.com/office/drawing/2014/chartex" xmlns:cx1="http://schemas.microsoft.com/office/drawing/2015/9/8/chartex" xmlns:cx2="http://schemas.microsoft.com/office/drawing/2015/10/21/chartex" xmlns:cx3="http://schemas.microsoft.com/office/drawing/2016/5/9/chartex" xmlns:cx4="http://schemas.microsoft.com/office/drawing/2016/5/10/chartex" xmlns:cx5="http://schemas.microsoft.com/office/drawing/2016/5/11/chartex" xmlns:cx6="http://schemas.microsoft.com/office/drawing/2016/5/12/chartex" xmlns:cx7="http://schemas.microsoft.com/office/drawing/2016/5/13/chartex" xmlns:cx8="http://schemas.microsoft.com/office/drawing/2016/5/14/chartex" xmlns:mc="http://schemas.openxmlformats.org/markup-compatibility/2006" xmlns:aink="http://schemas.microsoft.com/office/drawing/2016/ink" xmlns:am3d="http://schemas.microsoft.com/office/drawing/2017/model3d" xmlns:o="urn:schemas-microsoft-com:office:office" xmlns:r="http://schemas.openxmlformats.org/officeDocument/2006/relationships" xmlns:m="http://schemas.openxmlformats.org/officeDocument/2006/math" xmlns:v="urn:schemas-microsoft-com:vml" xmlns:wp14="http://schemas.microsoft.com/office/word/2010/wordprocessingDrawing" xmlns:wp="http://schemas.openxmlformats.org/drawingml/2006/wordprocessingDrawing" xmlns:w10="urn:schemas-microsoft-com:office:word" xmlns:w="http://schemas.openxmlformats.org/wordprocessingml/2006/main" xmlns:w14="http://schemas.microsoft.com/office/word/2010/wordml" xmlns:w15="http://schemas.microsoft.com/office/word/2012/wordml" xmlns:w16cid="http://schemas.microsoft.com/office/word/2016/wordml/cid" xmlns:w16se="http://schemas.microsoft.com/office/word/2015/wordml/symex" xmlns:wpg="http://schemas.microsoft.com/office/word/2010/wordprocessingGroup" xmlns:wpi="http://schemas.microsoft.com/office/word/2010/wordprocessingInk" xmlns:wne="http://schemas.microsoft.com/office/word/2006/wordml" xmlns:wps="http://schemas.microsoft.com/office/word/2010/wordprocessingShape" mc:Ignorable="w14 w15 w16se w16cid wp14">
+<w:document xmlns:ve="http://schemas.openxmlformats.org/markup-compatibility/2006" xmlns:o="urn:schemas-microsoft-com:office:office" xmlns:r="http://schemas.openxmlformats.org/officeDocument/2006/relationships" xmlns:m="http://schemas.openxmlformats.org/officeDocument/2006/math" xmlns:v="urn:schemas-microsoft-com:vml" xmlns:wp="http://schemas.openxmlformats.org/drawingml/2006/wordprocessingDrawing" xmlns:w10="urn:schemas-microsoft-com:office:word" xmlns:w="http://schemas.openxmlformats.org/wordprocessingml/2006/main" xmlns:wne="http://schemas.microsoft.com/office/word/2006/wordml">
   <w:body>
     <w:p>
       <w:r>
@@ -67,16 +67,310 @@
         <w:t>总结回归</w:t>
       </w:r>
     </w:p>
+    <w:p>
+      <w:r>
+        <w:rPr>
+          <w:rFonts w:hint="eastAsia"/>
+        </w:rPr>
+        <w:t>*</w:t>
+      </w:r>
+      <w:r>
+        <w:rPr>
+          <w:rFonts w:hint="eastAsia"/>
+        </w:rPr>
+        <w:t>\</w:t>
+      </w:r>
+      <w:r>
+        <w:rPr>
+          <w:rFonts w:hint="eastAsia"/>
+        </w:rPr>
+        <w:t>自动化测试</w:t>
+      </w:r>
+      <w:r>
+        <w:rPr>
+          <w:rFonts w:hint="eastAsia"/>
+        </w:rPr>
+        <w:t>\6Python</w:t>
+      </w:r>
+      <w:r>
+        <w:rPr>
+          <w:rFonts w:hint="eastAsia"/>
+        </w:rPr>
+        <w:t>接口测试框架实战与自动化进阶</w:t>
+      </w:r>
+      <w:r>
+        <w:rPr>
+          <w:rFonts w:hint="eastAsia"/>
+        </w:rPr>
+        <w:t>\</w:t>
+      </w:r>
+    </w:p>
+    <w:p>
+      <w:pPr>
+        <w:pStyle w:val="1"/>
+        <w:rPr>
+          <w:rFonts w:hint="eastAsia"/>
+        </w:rPr>
+      </w:pPr>
+      <w:r>
+        <w:t>Django_imooc</w:t>
+      </w:r>
+      <w:r>
+        <w:rPr>
+          <w:rFonts w:hint="eastAsia"/>
+        </w:rPr>
+        <w:t>工程</w:t>
+      </w:r>
+    </w:p>
+    <w:p>
+      <w:pPr>
+        <w:rPr>
+          <w:rFonts w:hint="eastAsia"/>
+        </w:rPr>
+      </w:pPr>
+      <w:r>
+        <w:rPr>
+          <w:rFonts w:hint="eastAsia"/>
+        </w:rPr>
+        <w:t xml:space="preserve">3-1 </w:t>
+      </w:r>
+      <w:r>
+        <w:rPr>
+          <w:rFonts w:hint="eastAsia"/>
+        </w:rPr>
+        <w:t>开发接口环境搭建</w:t>
+      </w:r>
+    </w:p>
+    <w:p>
+      <w:pPr>
+        <w:rPr>
+          <w:b/>
+        </w:rPr>
+      </w:pPr>
+      <w:r>
+        <w:rPr>
+          <w:rFonts w:hint="eastAsia"/>
+          <w:b/>
+        </w:rPr>
+        <w:t>创建项目方式一：</w:t>
+      </w:r>
+      <w:r>
+        <w:rPr>
+          <w:rFonts w:hint="eastAsia"/>
+          <w:b/>
+        </w:rPr>
+        <w:t xml:space="preserve">pycharm </w:t>
+      </w:r>
+    </w:p>
+    <w:p>
+      <w:pPr>
+        <w:rPr>
+          <w:b/>
+        </w:rPr>
+      </w:pPr>
+      <w:r>
+        <w:rPr>
+          <w:b/>
+        </w:rPr>
+        <w:t xml:space="preserve">Create </w:t>
+      </w:r>
+      <w:r>
+        <w:rPr>
+          <w:rFonts w:hint="eastAsia"/>
+          <w:b/>
+        </w:rPr>
+        <w:t>new</w:t>
+      </w:r>
+      <w:r>
+        <w:rPr>
+          <w:b/>
+        </w:rPr>
+        <w:t xml:space="preserve">project </w:t>
+      </w:r>
+      <w:r>
+        <w:rPr>
+          <w:rFonts w:hint="eastAsia"/>
+          <w:b/>
+        </w:rPr>
+        <w:t xml:space="preserve">, </w:t>
+      </w:r>
+      <w:r>
+        <w:rPr>
+          <w:b/>
+        </w:rPr>
+        <w:t xml:space="preserve">Django </w:t>
+      </w:r>
+      <w:r>
+        <w:rPr>
+          <w:rFonts w:hint="eastAsia"/>
+          <w:b/>
+        </w:rPr>
+        <w:t xml:space="preserve">, </w:t>
+      </w:r>
+      <w:r>
+        <w:rPr>
+          <w:b/>
+        </w:rPr>
+        <w:t>application name =web</w:t>
+      </w:r>
+    </w:p>
+    <w:p>
+      <w:pPr>
+        <w:rPr>
+          <w:rFonts w:hint="eastAsia"/>
+        </w:rPr>
+      </w:pPr>
+    </w:p>
+    <w:p>
+      <w:pPr>
+        <w:rPr>
+          <w:rFonts w:hint="eastAsia"/>
+        </w:rPr>
+      </w:pPr>
+      <w:r>
+        <w:t>settings.py</w:t>
+      </w:r>
+      <w:r>
+        <w:rPr>
+          <w:rFonts w:hint="eastAsia"/>
+        </w:rPr>
+        <w:t xml:space="preserve"> </w:t>
+      </w:r>
+      <w:r>
+        <w:rPr>
+          <w:rFonts w:hint="eastAsia"/>
+        </w:rPr>
+        <w:tab/>
+        <w:t>#</w:t>
+      </w:r>
+      <w:r>
+        <w:rPr>
+          <w:rFonts w:hint="eastAsia"/>
+        </w:rPr>
+        <w:t>系统文件，数据库</w:t>
+      </w:r>
+      <w:r>
+        <w:rPr>
+          <w:rFonts w:hint="eastAsia"/>
+        </w:rPr>
+        <w:t xml:space="preserve"> </w:t>
+      </w:r>
+      <w:r>
+        <w:rPr>
+          <w:rFonts w:hint="eastAsia"/>
+        </w:rPr>
+        <w:t>工程等</w:t>
+      </w:r>
+    </w:p>
+    <w:p>
+      <w:pPr>
+        <w:rPr>
+          <w:rFonts w:hint="eastAsia"/>
+        </w:rPr>
+      </w:pPr>
+      <w:r>
+        <w:t>urls.py</w:t>
+      </w:r>
+      <w:r>
+        <w:rPr>
+          <w:rFonts w:hint="eastAsia"/>
+        </w:rPr>
+        <w:tab/>
+      </w:r>
+      <w:r>
+        <w:rPr>
+          <w:rFonts w:hint="eastAsia"/>
+        </w:rPr>
+        <w:tab/>
+        <w:t>#</w:t>
+      </w:r>
+      <w:r>
+        <w:rPr>
+          <w:rFonts w:hint="eastAsia"/>
+        </w:rPr>
+        <w:t>？</w:t>
+      </w:r>
+    </w:p>
     <w:p/>
     <w:p>
-      <w:pPr>
-        <w:pStyle w:val="1"/>
-      </w:pPr>
-      <w:proofErr w:type="spellStart"/>
-      <w:r>
-        <w:t>Django_imooc</w:t>
-      </w:r>
-      <w:proofErr w:type="spellEnd"/>
+      <w:r>
+        <w:t>python manage.py startappapi</w:t>
+      </w:r>
+    </w:p>
+    <w:p>
+      <w:pPr>
+        <w:ind w:firstLine="420"/>
+      </w:pPr>
+      <w:r>
+        <w:rPr>
+          <w:rFonts w:hint="eastAsia"/>
+        </w:rPr>
+        <w:t>app</w:t>
+      </w:r>
+      <w:r>
+        <w:rPr>
+          <w:rFonts w:hint="eastAsia"/>
+        </w:rPr>
+        <w:t>的</w:t>
+      </w:r>
+      <w:r>
+        <w:t>名字</w:t>
+      </w:r>
+      <w:r>
+        <w:t>=api</w:t>
+      </w:r>
+    </w:p>
+    <w:p/>
+    <w:p>
+      <w:r>
+        <w:t>python manage.py runserver 127.0.0.1:8000</w:t>
+      </w:r>
+    </w:p>
+    <w:p>
+      <w:pPr>
+        <w:rPr>
+          <w:rFonts w:hint="eastAsia"/>
+        </w:rPr>
+      </w:pPr>
+      <w:r>
+        <w:rPr>
+          <w:rFonts w:hint="eastAsia"/>
+        </w:rPr>
+        <w:tab/>
+      </w:r>
+      <w:r>
+        <w:rPr>
+          <w:rFonts w:hint="eastAsia"/>
+        </w:rPr>
+        <w:t>后浏览器访问</w:t>
+      </w:r>
+      <w:r>
+        <w:rPr>
+          <w:rFonts w:hint="eastAsia"/>
+        </w:rPr>
+        <w:t>404</w:t>
+      </w:r>
+    </w:p>
+    <w:p>
+      <w:pPr>
+        <w:rPr>
+          <w:rFonts w:hint="eastAsia"/>
+        </w:rPr>
+      </w:pPr>
+    </w:p>
+    <w:p>
+      <w:r>
+        <w:rPr>
+          <w:rFonts w:hint="eastAsia"/>
+        </w:rPr>
+        <w:t>3-2 django</w:t>
+      </w:r>
+      <w:r>
+        <w:rPr>
+          <w:rFonts w:hint="eastAsia"/>
+        </w:rPr>
+        <w:t>之接口工作原理</w:t>
+      </w:r>
     </w:p>
     <w:p>
       <w:pPr>
@@ -88,113 +382,7 @@
         <w:rPr>
           <w:b/>
         </w:rPr>
-        <w:t xml:space="preserve">Create </w:t>
-      </w:r>
-      <w:proofErr w:type="spellStart"/>
-      <w:proofErr w:type="gramStart"/>
-      <w:r>
-        <w:rPr>
-          <w:rFonts w:hint="eastAsia"/>
-          <w:b/>
-        </w:rPr>
-        <w:t>new</w:t>
-      </w:r>
-      <w:r>
-        <w:rPr>
-          <w:b/>
-        </w:rPr>
-        <w:t>project</w:t>
-      </w:r>
-      <w:proofErr w:type="spellEnd"/>
-      <w:r>
-        <w:rPr>
-          <w:b/>
-        </w:rPr>
-        <w:t xml:space="preserve">  ,</w:t>
-      </w:r>
-      <w:proofErr w:type="gramEnd"/>
-      <w:r>
-        <w:rPr>
-          <w:b/>
-        </w:rPr>
-        <w:t xml:space="preserve"> Django ,application name =web</w:t>
-      </w:r>
-    </w:p>
-    <w:p/>
-    <w:p/>
-    <w:p/>
-    <w:p>
-      <w:r>
-        <w:t xml:space="preserve">python manage.py </w:t>
-      </w:r>
-      <w:proofErr w:type="spellStart"/>
-      <w:r>
-        <w:t>startappapi</w:t>
-      </w:r>
-      <w:proofErr w:type="spellEnd"/>
-    </w:p>
-    <w:p>
-      <w:pPr>
-        <w:ind w:firstLine="420"/>
-      </w:pPr>
-      <w:r>
-        <w:rPr>
-          <w:rFonts w:hint="eastAsia"/>
-        </w:rPr>
-        <w:t>app</w:t>
-      </w:r>
-      <w:r>
-        <w:rPr>
-          <w:rFonts w:hint="eastAsia"/>
-        </w:rPr>
-        <w:t>的</w:t>
-      </w:r>
-      <w:r>
-        <w:t>名字</w:t>
-      </w:r>
-      <w:r>
-        <w:t>=</w:t>
-      </w:r>
-      <w:proofErr w:type="spellStart"/>
-      <w:r>
-        <w:t>api</w:t>
-      </w:r>
-      <w:proofErr w:type="spellEnd"/>
-    </w:p>
-    <w:p/>
-    <w:p>
-      <w:r>
-        <w:t xml:space="preserve">python manage.py </w:t>
-      </w:r>
-      <w:proofErr w:type="spellStart"/>
-      <w:r>
-        <w:t>runserver</w:t>
-      </w:r>
-      <w:proofErr w:type="spellEnd"/>
-      <w:r>
-        <w:t xml:space="preserve"> 127.0.0.1:8000</w:t>
-      </w:r>
-    </w:p>
-    <w:p/>
-    <w:p>
-      <w:pPr>
-        <w:rPr>
-          <w:b/>
-        </w:rPr>
-      </w:pPr>
-      <w:proofErr w:type="spellStart"/>
-      <w:r>
-        <w:rPr>
-          <w:b/>
-        </w:rPr>
-        <w:t>Django_imooc</w:t>
-      </w:r>
-      <w:proofErr w:type="spellEnd"/>
-      <w:r>
-        <w:rPr>
-          <w:b/>
-        </w:rPr>
-        <w:t>/ Django_imooc/urls.py</w:t>
+        <w:t>Django_imooc/ Django_imooc/urls.py</w:t>
       </w:r>
     </w:p>
     <w:p>
@@ -212,8 +400,6 @@
         </w:rPr>
         <w:t xml:space="preserve">from </w:t>
       </w:r>
-      <w:proofErr w:type="spellStart"/>
-      <w:proofErr w:type="gramStart"/>
       <w:r>
         <w:rPr>
           <w:rFonts w:hint="eastAsia"/>
@@ -228,166 +414,91 @@
         </w:rPr>
         <w:t>import</w:t>
       </w:r>
-      <w:proofErr w:type="spellEnd"/>
-      <w:proofErr w:type="gramEnd"/>
+      <w:r>
+        <w:rPr>
+          <w:rFonts w:hint="eastAsia"/>
+          <w:color w:val="A9B7C6"/>
+        </w:rPr>
+        <w:t>Login</w:t>
+      </w:r>
+      <w:r>
+        <w:rPr>
+          <w:rFonts w:hint="eastAsia"/>
+          <w:color w:val="A9B7C6"/>
+        </w:rPr>
+        <w:br/>
+        <w:t>urlpatterns = [</w:t>
+      </w:r>
+      <w:r>
+        <w:rPr>
+          <w:rFonts w:hint="eastAsia"/>
+          <w:color w:val="A9B7C6"/>
+        </w:rPr>
+        <w:br/>
+        <w:t>url(</w:t>
+      </w:r>
+      <w:r>
+        <w:rPr>
+          <w:rFonts w:hint="eastAsia"/>
+          <w:color w:val="A5C261"/>
+        </w:rPr>
+        <w:t>r'^admin/'</w:t>
+      </w:r>
       <w:r>
         <w:rPr>
           <w:rFonts w:hint="eastAsia"/>
           <w:color w:val="CC7832"/>
         </w:rPr>
-        <w:t xml:space="preserve"> </w:t>
-      </w:r>
-      <w:r>
-        <w:rPr>
-          <w:rFonts w:hint="eastAsia"/>
-          <w:color w:val="A9B7C6"/>
-        </w:rPr>
-        <w:t>Login</w:t>
-      </w:r>
-      <w:r>
-        <w:rPr>
-          <w:rFonts w:hint="eastAsia"/>
-          <w:color w:val="A9B7C6"/>
+        <w:t xml:space="preserve">, </w:t>
+      </w:r>
+      <w:r>
+        <w:rPr>
+          <w:rFonts w:hint="eastAsia"/>
+          <w:color w:val="A9B7C6"/>
+        </w:rPr>
+        <w:t>admin.site.urls)</w:t>
+      </w:r>
+      <w:r>
+        <w:rPr>
+          <w:rFonts w:hint="eastAsia"/>
+          <w:color w:val="CC7832"/>
+        </w:rPr>
+        <w:t>,</w:t>
+      </w:r>
+      <w:r>
+        <w:rPr>
+          <w:rFonts w:hint="eastAsia"/>
+          <w:color w:val="CC7832"/>
         </w:rPr>
         <w:br/>
       </w:r>
-      <w:proofErr w:type="spellStart"/>
-      <w:r>
-        <w:rPr>
-          <w:rFonts w:hint="eastAsia"/>
-          <w:color w:val="A9B7C6"/>
-        </w:rPr>
-        <w:t>urlpatterns</w:t>
-      </w:r>
-      <w:proofErr w:type="spellEnd"/>
-      <w:r>
-        <w:rPr>
-          <w:rFonts w:hint="eastAsia"/>
-          <w:color w:val="A9B7C6"/>
-        </w:rPr>
-        <w:t xml:space="preserve"> = [</w:t>
-      </w:r>
-      <w:r>
-        <w:rPr>
-          <w:rFonts w:hint="eastAsia"/>
-          <w:color w:val="A9B7C6"/>
-        </w:rPr>
-        <w:br/>
-      </w:r>
-      <w:proofErr w:type="spellStart"/>
-      <w:r>
-        <w:rPr>
-          <w:rFonts w:hint="eastAsia"/>
-          <w:color w:val="A9B7C6"/>
-        </w:rPr>
-        <w:t>url</w:t>
-      </w:r>
-      <w:proofErr w:type="spellEnd"/>
-      <w:r>
-        <w:rPr>
-          <w:rFonts w:hint="eastAsia"/>
-          <w:color w:val="A9B7C6"/>
-        </w:rPr>
-        <w:t>(</w:t>
-      </w:r>
-      <w:proofErr w:type="spellStart"/>
+      <w:r>
+        <w:rPr>
+          <w:rFonts w:hint="eastAsia"/>
+          <w:color w:val="A9B7C6"/>
+        </w:rPr>
+        <w:t>url(</w:t>
+      </w:r>
       <w:r>
         <w:rPr>
           <w:rFonts w:hint="eastAsia"/>
           <w:color w:val="A5C261"/>
         </w:rPr>
-        <w:t>r'^admin</w:t>
-      </w:r>
-      <w:proofErr w:type="spellEnd"/>
-      <w:r>
-        <w:rPr>
-          <w:rFonts w:hint="eastAsia"/>
-          <w:color w:val="A5C261"/>
-        </w:rPr>
-        <w:t>/'</w:t>
+        <w:t>r'^login'</w:t>
       </w:r>
       <w:r>
         <w:rPr>
           <w:rFonts w:hint="eastAsia"/>
           <w:color w:val="CC7832"/>
         </w:rPr>
-        <w:t xml:space="preserve">, </w:t>
-      </w:r>
-      <w:proofErr w:type="spellStart"/>
-      <w:r>
-        <w:rPr>
-          <w:rFonts w:hint="eastAsia"/>
-          <w:color w:val="A9B7C6"/>
-        </w:rPr>
-        <w:t>admin.site.urls</w:t>
-      </w:r>
-      <w:proofErr w:type="spellEnd"/>
-      <w:r>
-        <w:rPr>
-          <w:rFonts w:hint="eastAsia"/>
-          <w:color w:val="A9B7C6"/>
-        </w:rPr>
-        <w:t>)</w:t>
-      </w:r>
-      <w:r>
-        <w:rPr>
-          <w:rFonts w:hint="eastAsia"/>
-          <w:color w:val="CC7832"/>
-        </w:rPr>
         <w:t>,</w:t>
       </w:r>
       <w:r>
         <w:rPr>
           <w:rFonts w:hint="eastAsia"/>
-          <w:color w:val="CC7832"/>
-        </w:rPr>
-        <w:br/>
-      </w:r>
-      <w:proofErr w:type="spellStart"/>
-      <w:r>
-        <w:rPr>
-          <w:rFonts w:hint="eastAsia"/>
-          <w:color w:val="A9B7C6"/>
-        </w:rPr>
-        <w:t>url</w:t>
-      </w:r>
-      <w:proofErr w:type="spellEnd"/>
-      <w:r>
-        <w:rPr>
-          <w:rFonts w:hint="eastAsia"/>
-          <w:color w:val="A9B7C6"/>
-        </w:rPr>
-        <w:t>(</w:t>
-      </w:r>
-      <w:proofErr w:type="spellStart"/>
-      <w:r>
-        <w:rPr>
-          <w:rFonts w:hint="eastAsia"/>
-          <w:color w:val="A5C261"/>
-        </w:rPr>
-        <w:t>r'^login'</w:t>
-      </w:r>
-      <w:r>
-        <w:rPr>
-          <w:rFonts w:hint="eastAsia"/>
-          <w:color w:val="CC7832"/>
-        </w:rPr>
-        <w:t>,</w:t>
-      </w:r>
-      <w:r>
-        <w:rPr>
-          <w:rFonts w:hint="eastAsia"/>
-          <w:color w:val="A9B7C6"/>
-        </w:rPr>
-        <w:t>Login</w:t>
-      </w:r>
-      <w:proofErr w:type="spellEnd"/>
-      <w:r>
-        <w:rPr>
-          <w:rFonts w:hint="eastAsia"/>
-          <w:color w:val="A9B7C6"/>
-        </w:rPr>
-        <w:t>)</w:t>
+          <w:color w:val="A9B7C6"/>
+        </w:rPr>
+        <w:t>Login)</w:t>
       </w:r>
       <w:r>
         <w:rPr>
@@ -476,8 +587,6 @@
         </w:rPr>
         <w:t xml:space="preserve">from </w:t>
       </w:r>
-      <w:proofErr w:type="spellStart"/>
-      <w:proofErr w:type="gramStart"/>
       <w:r>
         <w:rPr>
           <w:rFonts w:ascii="宋体" w:eastAsia="宋体" w:hAnsi="宋体" w:cs="宋体" w:hint="eastAsia"/>
@@ -486,18 +595,7 @@
           <w:sz w:val="24"/>
           <w:szCs w:val="24"/>
         </w:rPr>
-        <w:t>django.http</w:t>
-      </w:r>
-      <w:proofErr w:type="gramEnd"/>
-      <w:r>
-        <w:rPr>
-          <w:rFonts w:ascii="宋体" w:eastAsia="宋体" w:hAnsi="宋体" w:cs="宋体" w:hint="eastAsia"/>
-          <w:color w:val="A9B7C6"/>
-          <w:kern w:val="0"/>
-          <w:sz w:val="24"/>
-          <w:szCs w:val="24"/>
-        </w:rPr>
-        <w:t>.response</w:t>
+        <w:t>django.http.response</w:t>
       </w:r>
       <w:r>
         <w:rPr>
@@ -509,29 +607,16 @@
         </w:rPr>
         <w:t>import</w:t>
       </w:r>
-      <w:proofErr w:type="spellEnd"/>
       <w:r>
         <w:rPr>
           <w:rFonts w:ascii="宋体" w:eastAsia="宋体" w:hAnsi="宋体" w:cs="宋体" w:hint="eastAsia"/>
-          <w:color w:val="CC7832"/>
+          <w:color w:val="A9B7C6"/>
           <w:kern w:val="0"/>
           <w:sz w:val="24"/>
           <w:szCs w:val="24"/>
         </w:rPr>
-        <w:t xml:space="preserve"> </w:t>
-      </w:r>
-      <w:proofErr w:type="spellStart"/>
-      <w:r>
-        <w:rPr>
-          <w:rFonts w:ascii="宋体" w:eastAsia="宋体" w:hAnsi="宋体" w:cs="宋体" w:hint="eastAsia"/>
-          <w:color w:val="A9B7C6"/>
-          <w:kern w:val="0"/>
-          <w:sz w:val="24"/>
-          <w:szCs w:val="24"/>
-        </w:rPr>
         <w:t>HttpResponse</w:t>
       </w:r>
-      <w:proofErr w:type="spellEnd"/>
     </w:p>
     <w:p>
       <w:pPr>
@@ -548,8 +633,6 @@
         </w:rPr>
         <w:t xml:space="preserve">from </w:t>
       </w:r>
-      <w:proofErr w:type="spellStart"/>
-      <w:proofErr w:type="gramStart"/>
       <w:r>
         <w:rPr>
           <w:rFonts w:hint="eastAsia"/>
@@ -564,16 +647,6 @@
         </w:rPr>
         <w:t>import</w:t>
       </w:r>
-      <w:proofErr w:type="spellEnd"/>
-      <w:proofErr w:type="gramEnd"/>
-      <w:r>
-        <w:rPr>
-          <w:rFonts w:hint="eastAsia"/>
-          <w:color w:val="CC7832"/>
-        </w:rPr>
-        <w:t xml:space="preserve"> </w:t>
-      </w:r>
-      <w:proofErr w:type="spellStart"/>
       <w:r>
         <w:rPr>
           <w:rFonts w:hint="eastAsia"/>
@@ -581,7 +654,6 @@
         </w:rPr>
         <w:t>render_to_response</w:t>
       </w:r>
-      <w:proofErr w:type="spellEnd"/>
     </w:p>
     <w:p>
       <w:pPr>
@@ -640,23 +712,12 @@
         </w:rPr>
         <w:t xml:space="preserve">if </w:t>
       </w:r>
-      <w:proofErr w:type="spellStart"/>
-      <w:proofErr w:type="gramStart"/>
-      <w:r>
-        <w:rPr>
-          <w:rFonts w:hint="eastAsia"/>
-          <w:color w:val="A9B7C6"/>
-        </w:rPr>
-        <w:t>request.method</w:t>
-      </w:r>
-      <w:proofErr w:type="spellEnd"/>
-      <w:proofErr w:type="gramEnd"/>
-      <w:r>
-        <w:rPr>
-          <w:rFonts w:hint="eastAsia"/>
-          <w:color w:val="A9B7C6"/>
-        </w:rPr>
-        <w:t xml:space="preserve"> == </w:t>
+      <w:r>
+        <w:rPr>
+          <w:rFonts w:hint="eastAsia"/>
+          <w:color w:val="A9B7C6"/>
+        </w:rPr>
+        <w:t xml:space="preserve">request.method == </w:t>
       </w:r>
       <w:r>
         <w:rPr>
@@ -678,23 +739,7 @@
           <w:color w:val="A9B7C6"/>
         </w:rPr>
         <w:br/>
-        <w:t xml:space="preserve">        username =</w:t>
-      </w:r>
-      <w:proofErr w:type="spellStart"/>
-      <w:r>
-        <w:rPr>
-          <w:rFonts w:hint="eastAsia"/>
-          <w:color w:val="A9B7C6"/>
-        </w:rPr>
-        <w:t>request.POST.get</w:t>
-      </w:r>
-      <w:proofErr w:type="spellEnd"/>
-      <w:r>
-        <w:rPr>
-          <w:rFonts w:hint="eastAsia"/>
-          <w:color w:val="A9B7C6"/>
-        </w:rPr>
-        <w:t>(</w:t>
+        <w:t xml:space="preserve">        username =request.POST.get(</w:t>
       </w:r>
       <w:r>
         <w:rPr>
@@ -724,21 +769,12 @@
         </w:rPr>
         <w:t xml:space="preserve">return </w:t>
       </w:r>
-      <w:proofErr w:type="spellStart"/>
-      <w:r>
-        <w:rPr>
-          <w:rFonts w:hint="eastAsia"/>
-          <w:color w:val="A9B7C6"/>
-        </w:rPr>
-        <w:t>HttpResponse</w:t>
-      </w:r>
-      <w:proofErr w:type="spellEnd"/>
-      <w:r>
-        <w:rPr>
-          <w:rFonts w:hint="eastAsia"/>
-          <w:color w:val="A9B7C6"/>
-        </w:rPr>
-        <w:t>(username)</w:t>
+      <w:r>
+        <w:rPr>
+          <w:rFonts w:hint="eastAsia"/>
+          <w:color w:val="A9B7C6"/>
+        </w:rPr>
+        <w:t>HttpResponse(username)</w:t>
       </w:r>
       <w:r>
         <w:rPr>
@@ -775,21 +811,12 @@
         </w:rPr>
         <w:t xml:space="preserve">return </w:t>
       </w:r>
-      <w:proofErr w:type="spellStart"/>
-      <w:r>
-        <w:rPr>
-          <w:rFonts w:hint="eastAsia"/>
-          <w:color w:val="A9B7C6"/>
-        </w:rPr>
-        <w:t>render_to_response</w:t>
-      </w:r>
-      <w:proofErr w:type="spellEnd"/>
-      <w:r>
-        <w:rPr>
-          <w:rFonts w:hint="eastAsia"/>
-          <w:color w:val="A9B7C6"/>
-        </w:rPr>
-        <w:t>(</w:t>
+      <w:r>
+        <w:rPr>
+          <w:rFonts w:hint="eastAsia"/>
+          <w:color w:val="A9B7C6"/>
+        </w:rPr>
+        <w:t>render_to_response(</w:t>
       </w:r>
       <w:r>
         <w:rPr>
@@ -814,19 +841,11 @@
           <w:b/>
         </w:rPr>
       </w:pPr>
-      <w:proofErr w:type="spellStart"/>
       <w:r>
         <w:rPr>
           <w:b/>
         </w:rPr>
-        <w:t>Django_imooc</w:t>
-      </w:r>
-      <w:proofErr w:type="spellEnd"/>
-      <w:r>
-        <w:rPr>
-          <w:b/>
-        </w:rPr>
-        <w:t xml:space="preserve">/ Django_imooc/settings.py </w:t>
+        <w:t xml:space="preserve">Django_imooc/ Django_imooc/settings.py </w:t>
       </w:r>
     </w:p>
     <w:p>
@@ -867,32 +886,7 @@
           <w:rFonts w:hint="eastAsia"/>
           <w:color w:val="808080"/>
         </w:rPr>
-        <w:t># '</w:t>
-      </w:r>
-      <w:proofErr w:type="spellStart"/>
-      <w:proofErr w:type="gramStart"/>
-      <w:r>
-        <w:rPr>
-          <w:rFonts w:hint="eastAsia"/>
-          <w:color w:val="808080"/>
-        </w:rPr>
-        <w:t>django.middleware</w:t>
-      </w:r>
-      <w:proofErr w:type="gramEnd"/>
-      <w:r>
-        <w:rPr>
-          <w:rFonts w:hint="eastAsia"/>
-          <w:color w:val="808080"/>
-        </w:rPr>
-        <w:t>.csrf.CsrfViewMiddleware</w:t>
-      </w:r>
-      <w:proofErr w:type="spellEnd"/>
-      <w:r>
-        <w:rPr>
-          <w:rFonts w:hint="eastAsia"/>
-          <w:color w:val="808080"/>
-        </w:rPr>
-        <w:t>',</w:t>
+        <w:t># 'django.middleware.csrf.CsrfViewMiddleware',</w:t>
       </w:r>
     </w:p>
     <w:p/>
@@ -902,43 +896,35 @@
           <w:b/>
         </w:rPr>
       </w:pPr>
-      <w:proofErr w:type="spellStart"/>
       <w:r>
         <w:rPr>
           <w:b/>
         </w:rPr>
-        <w:t>Django_imooc</w:t>
-      </w:r>
-      <w:proofErr w:type="spellEnd"/>
-      <w:r>
-        <w:rPr>
+        <w:t>Django_imooc/ t</w:t>
+      </w:r>
+      <w:r>
+        <w:rPr>
+          <w:rFonts w:hint="eastAsia"/>
           <w:b/>
         </w:rPr>
-        <w:t>/ t</w:t>
-      </w:r>
-      <w:r>
-        <w:rPr>
-          <w:rFonts w:hint="eastAsia"/>
+        <w:t>emplate</w:t>
+      </w:r>
+      <w:r>
+        <w:rPr>
           <w:b/>
         </w:rPr>
-        <w:t>emplate</w:t>
+        <w:t>s</w:t>
       </w:r>
       <w:r>
         <w:rPr>
           <w:b/>
         </w:rPr>
-        <w:t>s</w:t>
+        <w:t>下添加</w:t>
       </w:r>
       <w:r>
         <w:rPr>
           <w:b/>
         </w:rPr>
-        <w:t>下添加</w:t>
-      </w:r>
-      <w:r>
-        <w:rPr>
-          <w:b/>
-        </w:rPr>
         <w:t>login.html</w:t>
       </w:r>
     </w:p>
@@ -947,6 +933,7 @@
         <w:rPr>
           <w:rFonts w:hint="eastAsia"/>
         </w:rPr>
+        <w:lastRenderedPageBreak/>
         <w:t>添加表单</w:t>
       </w:r>
     </w:p>
@@ -1092,13 +1079,6 @@
           <w:color w:val="E8BF6A"/>
         </w:rPr>
         <w:br/>
-      </w:r>
-      <w:r>
-        <w:rPr>
-          <w:rFonts w:hint="eastAsia"/>
-          <w:color w:val="E8BF6A"/>
-        </w:rPr>
-        <w:lastRenderedPageBreak/>
         <w:t xml:space="preserve">&lt;input </w:t>
       </w:r>
       <w:r>
@@ -1150,11 +1130,15 @@
       <w:pPr>
         <w:pStyle w:val="1"/>
       </w:pPr>
-      <w:proofErr w:type="spellStart"/>
       <w:r>
         <w:t>DjangoInterface</w:t>
       </w:r>
-      <w:proofErr w:type="spellEnd"/>
+      <w:r>
+        <w:rPr>
+          <w:rFonts w:hint="eastAsia"/>
+        </w:rPr>
+        <w:t>工程</w:t>
+      </w:r>
     </w:p>
     <w:p/>
     <w:p/>
@@ -1211,6 +1195,44 @@
           <w:rFonts w:hint="eastAsia"/>
         </w:rPr>
         <w:t>接口</w:t>
+      </w:r>
+    </w:p>
+    <w:p>
+      <w:pPr>
+        <w:rPr>
+          <w:rFonts w:hint="eastAsia"/>
+        </w:rPr>
+      </w:pPr>
+    </w:p>
+    <w:p>
+      <w:pPr>
+        <w:rPr>
+          <w:rFonts w:hint="eastAsia"/>
+        </w:rPr>
+      </w:pPr>
+      <w:r>
+        <w:rPr>
+          <w:rFonts w:hint="eastAsia"/>
+        </w:rPr>
+        <w:t>request</w:t>
+      </w:r>
+      <w:r>
+        <w:rPr>
+          <w:rFonts w:hint="eastAsia"/>
+        </w:rPr>
+        <w:t>.</w:t>
+      </w:r>
+      <w:r>
+        <w:rPr>
+          <w:rFonts w:hint="eastAsia"/>
+        </w:rPr>
+        <w:t>post</w:t>
+      </w:r>
+      <w:r>
+        <w:rPr>
+          <w:rFonts w:hint="eastAsia"/>
+        </w:rPr>
+        <w:t>的参数默认是字典</w:t>
       </w:r>
     </w:p>
     <w:p/>
@@ -1258,13 +1280,8 @@
         <w:pStyle w:val="2"/>
       </w:pPr>
       <w:r>
-        <w:t xml:space="preserve">5-6 </w:t>
-      </w:r>
-      <w:proofErr w:type="spellStart"/>
-      <w:r>
-        <w:t>unittest</w:t>
-      </w:r>
-      <w:proofErr w:type="spellEnd"/>
+        <w:t>5-6 unittest</w:t>
+      </w:r>
       <w:r>
         <w:rPr>
           <w:rFonts w:hint="eastAsia"/>
@@ -1347,11 +1364,9 @@
         </w:rPr>
         <w:t>管理：</w:t>
       </w:r>
-      <w:proofErr w:type="spellStart"/>
       <w:r>
         <w:t>unittest</w:t>
       </w:r>
-      <w:proofErr w:type="spellEnd"/>
     </w:p>
     <w:p>
       <w:r>
@@ -1395,11 +1410,9 @@
         </w:rPr>
         <w:t>，（</w:t>
       </w:r>
-      <w:proofErr w:type="spellStart"/>
       <w:r>
         <w:t>mysql</w:t>
       </w:r>
-      <w:proofErr w:type="spellEnd"/>
       <w:r>
         <w:rPr>
           <w:rFonts w:hint="eastAsia"/>
@@ -1414,11 +1427,9 @@
         </w:rPr>
         <w:t>持续集成：</w:t>
       </w:r>
-      <w:proofErr w:type="spellStart"/>
       <w:r>
         <w:t>jenkins</w:t>
       </w:r>
-      <w:proofErr w:type="spellEnd"/>
     </w:p>
     <w:p/>
     <w:p>
@@ -1454,11 +1465,9 @@
       </w:r>
     </w:p>
     <w:p>
-      <w:proofErr w:type="spellStart"/>
       <w:r>
         <w:t>unittest.skip</w:t>
       </w:r>
-      <w:proofErr w:type="spellEnd"/>
       <w:r>
         <w:rPr>
           <w:rFonts w:hint="eastAsia"/>
@@ -1467,13 +1476,8 @@
       </w:r>
     </w:p>
     <w:p>
-      <w:proofErr w:type="spellStart"/>
-      <w:r>
-        <w:t>globals</w:t>
-      </w:r>
-      <w:proofErr w:type="spellEnd"/>
-      <w:r>
-        <w:t>()</w:t>
+      <w:r>
+        <w:t>globals()</w:t>
       </w:r>
       <w:r>
         <w:rPr>
@@ -1588,7 +1592,6 @@
         <w:pStyle w:val="2"/>
       </w:pPr>
       <w:r>
-        <w:lastRenderedPageBreak/>
         <w:t xml:space="preserve">7-1 </w:t>
       </w:r>
       <w:r>
@@ -1742,7 +1745,6 @@
         </w:rPr>
         <w:t xml:space="preserve">def </w:t>
       </w:r>
-      <w:proofErr w:type="spellStart"/>
       <w:r>
         <w:rPr>
           <w:rFonts w:hint="eastAsia"/>
@@ -1752,7 +1754,6 @@
         </w:rPr>
         <w:t>get_data_for_json</w:t>
       </w:r>
-      <w:proofErr w:type="spellEnd"/>
       <w:r>
         <w:rPr>
           <w:rFonts w:hint="eastAsia"/>
@@ -1762,7 +1763,6 @@
         </w:rPr>
         <w:t>(</w:t>
       </w:r>
-      <w:proofErr w:type="spellStart"/>
       <w:r>
         <w:rPr>
           <w:rFonts w:hint="eastAsia"/>
@@ -1788,9 +1788,8 @@
           <w:sz w:val="21"/>
           <w:szCs w:val="21"/>
         </w:rPr>
-        <w:t>row</w:t>
-      </w:r>
-      <w:proofErr w:type="spellEnd"/>
+        <w:t>row):</w:t>
+      </w:r>
       <w:r>
         <w:rPr>
           <w:rFonts w:hint="eastAsia"/>
@@ -1798,7 +1797,8 @@
           <w:sz w:val="21"/>
           <w:szCs w:val="21"/>
         </w:rPr>
-        <w:t>):</w:t>
+        <w:br/>
+        <w:t>opera_json = OperationJson()</w:t>
       </w:r>
       <w:r>
         <w:rPr>
@@ -1808,97 +1808,8 @@
           <w:szCs w:val="21"/>
         </w:rPr>
         <w:br/>
-      </w:r>
-      <w:proofErr w:type="spellStart"/>
-      <w:r>
-        <w:rPr>
-          <w:rFonts w:hint="eastAsia"/>
-          <w:color w:val="A9B7C6"/>
-          <w:sz w:val="21"/>
-          <w:szCs w:val="21"/>
-        </w:rPr>
-        <w:t>opera_json</w:t>
-      </w:r>
-      <w:proofErr w:type="spellEnd"/>
-      <w:r>
-        <w:rPr>
-          <w:rFonts w:hint="eastAsia"/>
-          <w:color w:val="A9B7C6"/>
-          <w:sz w:val="21"/>
-          <w:szCs w:val="21"/>
-        </w:rPr>
-        <w:t xml:space="preserve"> = </w:t>
-      </w:r>
-      <w:proofErr w:type="spellStart"/>
-      <w:r>
-        <w:rPr>
-          <w:rFonts w:hint="eastAsia"/>
-          <w:color w:val="A9B7C6"/>
-          <w:sz w:val="21"/>
-          <w:szCs w:val="21"/>
-        </w:rPr>
-        <w:t>OperationJson</w:t>
-      </w:r>
-      <w:proofErr w:type="spellEnd"/>
-      <w:r>
-        <w:rPr>
-          <w:rFonts w:hint="eastAsia"/>
-          <w:color w:val="A9B7C6"/>
-          <w:sz w:val="21"/>
-          <w:szCs w:val="21"/>
-        </w:rPr>
-        <w:t>()</w:t>
-      </w:r>
-      <w:r>
-        <w:rPr>
-          <w:rFonts w:hint="eastAsia"/>
-          <w:color w:val="A9B7C6"/>
-          <w:sz w:val="21"/>
-          <w:szCs w:val="21"/>
-        </w:rPr>
-        <w:br/>
-      </w:r>
-      <w:proofErr w:type="spellStart"/>
-      <w:r>
-        <w:rPr>
-          <w:rFonts w:hint="eastAsia"/>
-          <w:color w:val="A9B7C6"/>
-          <w:sz w:val="21"/>
-          <w:szCs w:val="21"/>
-        </w:rPr>
-        <w:t>request_data</w:t>
-      </w:r>
-      <w:proofErr w:type="spellEnd"/>
-      <w:r>
-        <w:rPr>
-          <w:rFonts w:hint="eastAsia"/>
-          <w:color w:val="A9B7C6"/>
-          <w:sz w:val="21"/>
-          <w:szCs w:val="21"/>
-        </w:rPr>
-        <w:t xml:space="preserve"> = </w:t>
-      </w:r>
-      <w:proofErr w:type="spellStart"/>
-      <w:r>
-        <w:rPr>
-          <w:rFonts w:hint="eastAsia"/>
-          <w:color w:val="A9B7C6"/>
-          <w:sz w:val="21"/>
-          <w:szCs w:val="21"/>
-        </w:rPr>
-        <w:t>opera_json.get_data</w:t>
-      </w:r>
-      <w:proofErr w:type="spellEnd"/>
-      <w:r>
-        <w:rPr>
-          <w:rFonts w:hint="eastAsia"/>
-          <w:color w:val="A9B7C6"/>
-          <w:sz w:val="21"/>
-          <w:szCs w:val="21"/>
-        </w:rPr>
-        <w:t>(</w:t>
-      </w:r>
-      <w:proofErr w:type="spellStart"/>
+        <w:t>request_data = opera_json.get_data(</w:t>
+      </w:r>
       <w:r>
         <w:rPr>
           <w:rFonts w:hint="eastAsia"/>
@@ -1915,17 +1826,7 @@
           <w:sz w:val="21"/>
           <w:szCs w:val="21"/>
         </w:rPr>
-        <w:t>.get_request_data</w:t>
-      </w:r>
-      <w:proofErr w:type="spellEnd"/>
-      <w:r>
-        <w:rPr>
-          <w:rFonts w:hint="eastAsia"/>
-          <w:color w:val="A9B7C6"/>
-          <w:sz w:val="21"/>
-          <w:szCs w:val="21"/>
-        </w:rPr>
-        <w:t>(row))</w:t>
+        <w:t>.get_request_data(row))</w:t>
       </w:r>
       <w:r>
         <w:rPr>
@@ -1945,7 +1846,6 @@
         </w:rPr>
         <w:t xml:space="preserve">return </w:t>
       </w:r>
-      <w:proofErr w:type="spellStart"/>
       <w:r>
         <w:rPr>
           <w:rFonts w:hint="eastAsia"/>
@@ -1955,7 +1855,6 @@
         </w:rPr>
         <w:t>request_data</w:t>
       </w:r>
-      <w:proofErr w:type="spellEnd"/>
     </w:p>
     <w:p>
       <w:r>
@@ -1964,14 +1863,12 @@
         </w:rPr>
         <w:t>为什么是操作</w:t>
       </w:r>
-      <w:proofErr w:type="spellStart"/>
       <w:r>
         <w:rPr>
           <w:rFonts w:hint="eastAsia"/>
         </w:rPr>
         <w:t>json</w:t>
       </w:r>
-      <w:proofErr w:type="spellEnd"/>
       <w:r>
         <w:rPr>
           <w:rFonts w:hint="eastAsia"/>
@@ -2014,32 +1911,12 @@
     </w:p>
     <w:p>
       <w:r>
-        <w:t xml:space="preserve">    from </w:t>
-      </w:r>
-      <w:proofErr w:type="spellStart"/>
-      <w:proofErr w:type="gramStart"/>
-      <w:r>
-        <w:t>base.runmethod</w:t>
-      </w:r>
-      <w:proofErr w:type="spellEnd"/>
-      <w:proofErr w:type="gramEnd"/>
-      <w:r>
-        <w:t xml:space="preserve"> import </w:t>
-      </w:r>
-      <w:proofErr w:type="spellStart"/>
-      <w:r>
-        <w:t>RunMethod</w:t>
-      </w:r>
-      <w:proofErr w:type="spellEnd"/>
-    </w:p>
-    <w:p>
-      <w:proofErr w:type="spellStart"/>
-      <w:r>
-        <w:t>ModuleNotFoundError</w:t>
-      </w:r>
-      <w:proofErr w:type="spellEnd"/>
-      <w:r>
-        <w:t>: No module named 'base'</w:t>
+        <w:t xml:space="preserve">    from base.runmethod import RunMethod</w:t>
+      </w:r>
+    </w:p>
+    <w:p>
+      <w:r>
+        <w:t>ModuleNotFoundError: No module named 'base'</w:t>
       </w:r>
     </w:p>
     <w:p>
@@ -2066,14 +1943,12 @@
         </w:rPr>
         <w:t>找包优先会在</w:t>
       </w:r>
-      <w:proofErr w:type="spellStart"/>
       <w:r>
         <w:rPr>
           <w:rFonts w:hint="eastAsia"/>
         </w:rPr>
         <w:t>sys.path</w:t>
       </w:r>
-      <w:proofErr w:type="spellEnd"/>
       <w:r>
         <w:rPr>
           <w:rFonts w:hint="eastAsia"/>
@@ -2099,12 +1974,6 @@
           <w:rFonts w:hint="eastAsia"/>
         </w:rPr>
         <w:t>解决：</w:t>
-      </w:r>
-      <w:r>
-        <w:rPr>
-          <w:rFonts w:hint="eastAsia"/>
-        </w:rPr>
-        <w:t xml:space="preserve"> </w:t>
       </w:r>
     </w:p>
     <w:p>
@@ -2127,21 +1996,12 @@
           <w:color w:val="A9B7C6"/>
         </w:rPr>
       </w:pPr>
-      <w:proofErr w:type="spellStart"/>
-      <w:r>
-        <w:rPr>
-          <w:rFonts w:hint="eastAsia"/>
-          <w:color w:val="A9B7C6"/>
-        </w:rPr>
-        <w:t>sys.path.append</w:t>
-      </w:r>
-      <w:proofErr w:type="spellEnd"/>
-      <w:r>
-        <w:rPr>
-          <w:rFonts w:hint="eastAsia"/>
-          <w:color w:val="A9B7C6"/>
-        </w:rPr>
-        <w:t>(</w:t>
+      <w:r>
+        <w:rPr>
+          <w:rFonts w:hint="eastAsia"/>
+          <w:color w:val="A9B7C6"/>
+        </w:rPr>
+        <w:t>sys.path.append(</w:t>
       </w:r>
       <w:r>
         <w:rPr>
@@ -2171,7 +2031,6 @@
         </w:rPr>
         <w:t>\\</w:t>
       </w:r>
-      <w:proofErr w:type="spellStart"/>
       <w:r>
         <w:rPr>
           <w:rFonts w:hint="eastAsia"/>
@@ -2179,7 +2038,6 @@
         </w:rPr>
         <w:t>Py</w:t>
       </w:r>
-      <w:proofErr w:type="spellEnd"/>
       <w:r>
         <w:rPr>
           <w:rFonts w:hint="eastAsia"/>
@@ -2187,7 +2045,6 @@
         </w:rPr>
         <w:t>\\</w:t>
       </w:r>
-      <w:proofErr w:type="spellStart"/>
       <w:r>
         <w:rPr>
           <w:rFonts w:hint="eastAsia"/>
@@ -2195,7 +2052,6 @@
         </w:rPr>
         <w:t>Py_code</w:t>
       </w:r>
-      <w:proofErr w:type="spellEnd"/>
       <w:r>
         <w:rPr>
           <w:rFonts w:hint="eastAsia"/>
@@ -2245,15 +2101,15 @@
 </file>
 
 <file path=word/endnotes.xml><?xml version="1.0" encoding="utf-8"?>
-<w:endnotes xmlns:wpc="http://schemas.microsoft.com/office/word/2010/wordprocessingCanvas" xmlns:cx="http://schemas.microsoft.com/office/drawing/2014/chartex" xmlns:cx1="http://schemas.microsoft.com/office/drawing/2015/9/8/chartex" xmlns:cx2="http://schemas.microsoft.com/office/drawing/2015/10/21/chartex" xmlns:cx3="http://schemas.microsoft.com/office/drawing/2016/5/9/chartex" xmlns:cx4="http://schemas.microsoft.com/office/drawing/2016/5/10/chartex" xmlns:cx5="http://schemas.microsoft.com/office/drawing/2016/5/11/chartex" xmlns:cx6="http://schemas.microsoft.com/office/drawing/2016/5/12/chartex" xmlns:cx7="http://schemas.microsoft.com/office/drawing/2016/5/13/chartex" xmlns:cx8="http://schemas.microsoft.com/office/drawing/2016/5/14/chartex" xmlns:mc="http://schemas.openxmlformats.org/markup-compatibility/2006" xmlns:aink="http://schemas.microsoft.com/office/drawing/2016/ink" xmlns:am3d="http://schemas.microsoft.com/office/drawing/2017/model3d" xmlns:o="urn:schemas-microsoft-com:office:office" xmlns:r="http://schemas.openxmlformats.org/officeDocument/2006/relationships" xmlns:m="http://schemas.openxmlformats.org/officeDocument/2006/math" xmlns:v="urn:schemas-microsoft-com:vml" xmlns:wp14="http://schemas.microsoft.com/office/word/2010/wordprocessingDrawing" xmlns:wp="http://schemas.openxmlformats.org/drawingml/2006/wordprocessingDrawing" xmlns:w10="urn:schemas-microsoft-com:office:word" xmlns:w="http://schemas.openxmlformats.org/wordprocessingml/2006/main" xmlns:w14="http://schemas.microsoft.com/office/word/2010/wordml" xmlns:w15="http://schemas.microsoft.com/office/word/2012/wordml" xmlns:w16cid="http://schemas.microsoft.com/office/word/2016/wordml/cid" xmlns:w16se="http://schemas.microsoft.com/office/word/2015/wordml/symex" xmlns:wpg="http://schemas.microsoft.com/office/word/2010/wordprocessingGroup" xmlns:wpi="http://schemas.microsoft.com/office/word/2010/wordprocessingInk" xmlns:wne="http://schemas.microsoft.com/office/word/2006/wordml" xmlns:wps="http://schemas.microsoft.com/office/word/2010/wordprocessingShape" mc:Ignorable="w14 w15 w16se w16cid wp14">
-  <w:endnote w:type="separator" w:id="-1">
+<w:endnotes xmlns:ve="http://schemas.openxmlformats.org/markup-compatibility/2006" xmlns:o="urn:schemas-microsoft-com:office:office" xmlns:r="http://schemas.openxmlformats.org/officeDocument/2006/relationships" xmlns:m="http://schemas.openxmlformats.org/officeDocument/2006/math" xmlns:v="urn:schemas-microsoft-com:vml" xmlns:wp="http://schemas.openxmlformats.org/drawingml/2006/wordprocessingDrawing" xmlns:w10="urn:schemas-microsoft-com:office:word" xmlns:w="http://schemas.openxmlformats.org/wordprocessingml/2006/main" xmlns:wne="http://schemas.microsoft.com/office/word/2006/wordml">
+  <w:endnote w:type="separator" w:id="0">
     <w:p>
       <w:r>
         <w:separator/>
       </w:r>
     </w:p>
   </w:endnote>
-  <w:endnote w:type="continuationSeparator" w:id="0">
+  <w:endnote w:type="continuationSeparator" w:id="1">
     <w:p>
       <w:r>
         <w:continuationSeparator/>
@@ -2264,15 +2120,15 @@
 </file>
 
 <file path=word/footnotes.xml><?xml version="1.0" encoding="utf-8"?>
-<w:footnotes xmlns:wpc="http://schemas.microsoft.com/office/word/2010/wordprocessingCanvas" xmlns:cx="http://schemas.microsoft.com/office/drawing/2014/chartex" xmlns:cx1="http://schemas.microsoft.com/office/drawing/2015/9/8/chartex" xmlns:cx2="http://schemas.microsoft.com/office/drawing/2015/10/21/chartex" xmlns:cx3="http://schemas.microsoft.com/office/drawing/2016/5/9/chartex" xmlns:cx4="http://schemas.microsoft.com/office/drawing/2016/5/10/chartex" xmlns:cx5="http://schemas.microsoft.com/office/drawing/2016/5/11/chartex" xmlns:cx6="http://schemas.microsoft.com/office/drawing/2016/5/12/chartex" xmlns:cx7="http://schemas.microsoft.com/office/drawing/2016/5/13/chartex" xmlns:cx8="http://schemas.microsoft.com/office/drawing/2016/5/14/chartex" xmlns:mc="http://schemas.openxmlformats.org/markup-compatibility/2006" xmlns:aink="http://schemas.microsoft.com/office/drawing/2016/ink" xmlns:am3d="http://schemas.microsoft.com/office/drawing/2017/model3d" xmlns:o="urn:schemas-microsoft-com:office:office" xmlns:r="http://schemas.openxmlformats.org/officeDocument/2006/relationships" xmlns:m="http://schemas.openxmlformats.org/officeDocument/2006/math" xmlns:v="urn:schemas-microsoft-com:vml" xmlns:wp14="http://schemas.microsoft.com/office/word/2010/wordprocessingDrawing" xmlns:wp="http://schemas.openxmlformats.org/drawingml/2006/wordprocessingDrawing" xmlns:w10="urn:schemas-microsoft-com:office:word" xmlns:w="http://schemas.openxmlformats.org/wordprocessingml/2006/main" xmlns:w14="http://schemas.microsoft.com/office/word/2010/wordml" xmlns:w15="http://schemas.microsoft.com/office/word/2012/wordml" xmlns:w16cid="http://schemas.microsoft.com/office/word/2016/wordml/cid" xmlns:w16se="http://schemas.microsoft.com/office/word/2015/wordml/symex" xmlns:wpg="http://schemas.microsoft.com/office/word/2010/wordprocessingGroup" xmlns:wpi="http://schemas.microsoft.com/office/word/2010/wordprocessingInk" xmlns:wne="http://schemas.microsoft.com/office/word/2006/wordml" xmlns:wps="http://schemas.microsoft.com/office/word/2010/wordprocessingShape" mc:Ignorable="w14 w15 w16se w16cid wp14">
-  <w:footnote w:type="separator" w:id="-1">
+<w:footnotes xmlns:ve="http://schemas.openxmlformats.org/markup-compatibility/2006" xmlns:o="urn:schemas-microsoft-com:office:office" xmlns:r="http://schemas.openxmlformats.org/officeDocument/2006/relationships" xmlns:m="http://schemas.openxmlformats.org/officeDocument/2006/math" xmlns:v="urn:schemas-microsoft-com:vml" xmlns:wp="http://schemas.openxmlformats.org/drawingml/2006/wordprocessingDrawing" xmlns:w10="urn:schemas-microsoft-com:office:word" xmlns:w="http://schemas.openxmlformats.org/wordprocessingml/2006/main" xmlns:wne="http://schemas.microsoft.com/office/word/2006/wordml">
+  <w:footnote w:type="separator" w:id="0">
     <w:p>
       <w:r>
         <w:separator/>
       </w:r>
     </w:p>
   </w:footnote>
-  <w:footnote w:type="continuationSeparator" w:id="0">
+  <w:footnote w:type="continuationSeparator" w:id="1">
     <w:p>
       <w:r>
         <w:continuationSeparator/>
@@ -2283,8 +2139,8 @@
 </file>
 
 <file path=word/numbering.xml><?xml version="1.0" encoding="utf-8"?>
-<w:numbering xmlns:wpc="http://schemas.microsoft.com/office/word/2010/wordprocessingCanvas" xmlns:cx="http://schemas.microsoft.com/office/drawing/2014/chartex" xmlns:cx1="http://schemas.microsoft.com/office/drawing/2015/9/8/chartex" xmlns:cx2="http://schemas.microsoft.com/office/drawing/2015/10/21/chartex" xmlns:cx3="http://schemas.microsoft.com/office/drawing/2016/5/9/chartex" xmlns:cx4="http://schemas.microsoft.com/office/drawing/2016/5/10/chartex" xmlns:cx5="http://schemas.microsoft.com/office/drawing/2016/5/11/chartex" xmlns:cx6="http://schemas.microsoft.com/office/drawing/2016/5/12/chartex" xmlns:cx7="http://schemas.microsoft.com/office/drawing/2016/5/13/chartex" xmlns:cx8="http://schemas.microsoft.com/office/drawing/2016/5/14/chartex" xmlns:mc="http://schemas.openxmlformats.org/markup-compatibility/2006" xmlns:aink="http://schemas.microsoft.com/office/drawing/2016/ink" xmlns:am3d="http://schemas.microsoft.com/office/drawing/2017/model3d" xmlns:o="urn:schemas-microsoft-com:office:office" xmlns:r="http://schemas.openxmlformats.org/officeDocument/2006/relationships" xmlns:m="http://schemas.openxmlformats.org/officeDocument/2006/math" xmlns:v="urn:schemas-microsoft-com:vml" xmlns:wp14="http://schemas.microsoft.com/office/word/2010/wordprocessingDrawing" xmlns:wp="http://schemas.openxmlformats.org/drawingml/2006/wordprocessingDrawing" xmlns:w10="urn:schemas-microsoft-com:office:word" xmlns:w="http://schemas.openxmlformats.org/wordprocessingml/2006/main" xmlns:w14="http://schemas.microsoft.com/office/word/2010/wordml" xmlns:w15="http://schemas.microsoft.com/office/word/2012/wordml" xmlns:w16cid="http://schemas.microsoft.com/office/word/2016/wordml/cid" xmlns:w16se="http://schemas.microsoft.com/office/word/2015/wordml/symex" xmlns:wpg="http://schemas.microsoft.com/office/word/2010/wordprocessingGroup" xmlns:wpi="http://schemas.microsoft.com/office/word/2010/wordprocessingInk" xmlns:wne="http://schemas.microsoft.com/office/word/2006/wordml" xmlns:wps="http://schemas.microsoft.com/office/word/2010/wordprocessingShape" mc:Ignorable="w14 w15 w16se w16cid wp14">
-  <w:abstractNum w:abstractNumId="0" w15:restartNumberingAfterBreak="0">
+<w:numbering xmlns:ve="http://schemas.openxmlformats.org/markup-compatibility/2006" xmlns:o="urn:schemas-microsoft-com:office:office" xmlns:r="http://schemas.openxmlformats.org/officeDocument/2006/relationships" xmlns:m="http://schemas.openxmlformats.org/officeDocument/2006/math" xmlns:v="urn:schemas-microsoft-com:vml" xmlns:wp="http://schemas.openxmlformats.org/drawingml/2006/wordprocessingDrawing" xmlns:w10="urn:schemas-microsoft-com:office:word" xmlns:w="http://schemas.openxmlformats.org/wordprocessingml/2006/main" xmlns:wne="http://schemas.microsoft.com/office/word/2006/wordml">
+  <w:abstractNum w:abstractNumId="0">
     <w:nsid w:val="05651F98"/>
     <w:multiLevelType w:val="multilevel"/>
     <w:tmpl w:val="6AE404C8"/>
@@ -2433,7 +2289,7 @@
       </w:rPr>
     </w:lvl>
   </w:abstractNum>
-  <w:abstractNum w:abstractNumId="1" w15:restartNumberingAfterBreak="0">
+  <w:abstractNum w:abstractNumId="1">
     <w:nsid w:val="05A94D2F"/>
     <w:multiLevelType w:val="hybridMultilevel"/>
     <w:tmpl w:val="8D00E360"/>
@@ -2546,7 +2402,7 @@
       </w:rPr>
     </w:lvl>
   </w:abstractNum>
-  <w:abstractNum w:abstractNumId="2" w15:restartNumberingAfterBreak="0">
+  <w:abstractNum w:abstractNumId="2">
     <w:nsid w:val="285E583A"/>
     <w:multiLevelType w:val="hybridMultilevel"/>
     <w:tmpl w:val="F188ADB4"/>
@@ -2659,7 +2515,7 @@
       </w:rPr>
     </w:lvl>
   </w:abstractNum>
-  <w:abstractNum w:abstractNumId="3" w15:restartNumberingAfterBreak="0">
+  <w:abstractNum w:abstractNumId="3">
     <w:nsid w:val="58CF4306"/>
     <w:multiLevelType w:val="hybridMultilevel"/>
     <w:tmpl w:val="C0F8A54C"/>
@@ -2748,7 +2604,7 @@
       </w:pPr>
     </w:lvl>
   </w:abstractNum>
-  <w:abstractNum w:abstractNumId="4" w15:restartNumberingAfterBreak="0">
+  <w:abstractNum w:abstractNumId="4">
     <w:nsid w:val="7FDE3EB7"/>
     <w:multiLevelType w:val="hybridMultilevel"/>
     <w:tmpl w:val="7D76BB44"/>
@@ -2880,7 +2736,7 @@
 </file>
 
 <file path=word/styles.xml><?xml version="1.0" encoding="utf-8"?>
-<w:styles xmlns:mc="http://schemas.openxmlformats.org/markup-compatibility/2006" xmlns:r="http://schemas.openxmlformats.org/officeDocument/2006/relationships" xmlns:w="http://schemas.openxmlformats.org/wordprocessingml/2006/main" xmlns:w14="http://schemas.microsoft.com/office/word/2010/wordml" xmlns:w15="http://schemas.microsoft.com/office/word/2012/wordml" xmlns:w16cid="http://schemas.microsoft.com/office/word/2016/wordml/cid" xmlns:w16se="http://schemas.microsoft.com/office/word/2015/wordml/symex" mc:Ignorable="w14 w15 w16se w16cid">
+<w:styles xmlns:r="http://schemas.openxmlformats.org/officeDocument/2006/relationships" xmlns:w="http://schemas.openxmlformats.org/wordprocessingml/2006/main">
   <w:docDefaults>
     <w:rPrDefault>
       <w:rPr>
@@ -2893,382 +2749,144 @@
     </w:rPrDefault>
     <w:pPrDefault/>
   </w:docDefaults>
-  <w:latentStyles w:defLockedState="0" w:defUIPriority="99" w:defSemiHidden="0" w:defUnhideWhenUsed="0" w:defQFormat="0" w:count="375">
-    <w:lsdException w:name="Normal" w:uiPriority="0" w:qFormat="1"/>
-    <w:lsdException w:name="heading 1" w:uiPriority="9" w:qFormat="1"/>
-    <w:lsdException w:name="heading 2" w:semiHidden="1" w:uiPriority="9" w:unhideWhenUsed="1" w:qFormat="1"/>
-    <w:lsdException w:name="heading 3" w:semiHidden="1" w:uiPriority="9" w:unhideWhenUsed="1" w:qFormat="1"/>
-    <w:lsdException w:name="heading 4" w:semiHidden="1" w:uiPriority="9" w:unhideWhenUsed="1" w:qFormat="1"/>
-    <w:lsdException w:name="heading 5" w:semiHidden="1" w:uiPriority="9" w:unhideWhenUsed="1" w:qFormat="1"/>
-    <w:lsdException w:name="heading 6" w:semiHidden="1" w:uiPriority="9" w:unhideWhenUsed="1" w:qFormat="1"/>
-    <w:lsdException w:name="heading 7" w:semiHidden="1" w:uiPriority="9" w:unhideWhenUsed="1" w:qFormat="1"/>
-    <w:lsdException w:name="heading 8" w:semiHidden="1" w:uiPriority="9" w:unhideWhenUsed="1" w:qFormat="1"/>
-    <w:lsdException w:name="heading 9" w:semiHidden="1" w:uiPriority="9" w:unhideWhenUsed="1" w:qFormat="1"/>
-    <w:lsdException w:name="index 1" w:semiHidden="1" w:unhideWhenUsed="1"/>
-    <w:lsdException w:name="index 2" w:semiHidden="1" w:unhideWhenUsed="1"/>
-    <w:lsdException w:name="index 3" w:semiHidden="1" w:unhideWhenUsed="1"/>
-    <w:lsdException w:name="index 4" w:semiHidden="1" w:unhideWhenUsed="1"/>
-    <w:lsdException w:name="index 5" w:semiHidden="1" w:unhideWhenUsed="1"/>
-    <w:lsdException w:name="index 6" w:semiHidden="1" w:unhideWhenUsed="1"/>
-    <w:lsdException w:name="index 7" w:semiHidden="1" w:unhideWhenUsed="1"/>
-    <w:lsdException w:name="index 8" w:semiHidden="1" w:unhideWhenUsed="1"/>
-    <w:lsdException w:name="index 9" w:semiHidden="1" w:unhideWhenUsed="1"/>
-    <w:lsdException w:name="toc 1" w:semiHidden="1" w:uiPriority="39" w:unhideWhenUsed="1"/>
-    <w:lsdException w:name="toc 2" w:semiHidden="1" w:uiPriority="39" w:unhideWhenUsed="1"/>
-    <w:lsdException w:name="toc 3" w:semiHidden="1" w:uiPriority="39" w:unhideWhenUsed="1"/>
-    <w:lsdException w:name="toc 4" w:semiHidden="1" w:uiPriority="39" w:unhideWhenUsed="1"/>
-    <w:lsdException w:name="toc 5" w:semiHidden="1" w:uiPriority="39" w:unhideWhenUsed="1"/>
-    <w:lsdException w:name="toc 6" w:semiHidden="1" w:uiPriority="39" w:unhideWhenUsed="1"/>
-    <w:lsdException w:name="toc 7" w:semiHidden="1" w:uiPriority="39" w:unhideWhenUsed="1"/>
-    <w:lsdException w:name="toc 8" w:semiHidden="1" w:uiPriority="39" w:unhideWhenUsed="1"/>
-    <w:lsdException w:name="toc 9" w:semiHidden="1" w:uiPriority="39" w:unhideWhenUsed="1"/>
-    <w:lsdException w:name="Normal Indent" w:semiHidden="1" w:unhideWhenUsed="1"/>
-    <w:lsdException w:name="footnote text" w:semiHidden="1" w:unhideWhenUsed="1"/>
-    <w:lsdException w:name="annotation text" w:semiHidden="1" w:unhideWhenUsed="1"/>
-    <w:lsdException w:name="header" w:semiHidden="1" w:unhideWhenUsed="1"/>
-    <w:lsdException w:name="footer" w:semiHidden="1" w:unhideWhenUsed="1"/>
-    <w:lsdException w:name="index heading" w:semiHidden="1" w:unhideWhenUsed="1"/>
-    <w:lsdException w:name="caption" w:semiHidden="1" w:uiPriority="35" w:unhideWhenUsed="1" w:qFormat="1"/>
-    <w:lsdException w:name="table of figures" w:semiHidden="1" w:unhideWhenUsed="1"/>
-    <w:lsdException w:name="envelope address" w:semiHidden="1" w:unhideWhenUsed="1"/>
-    <w:lsdException w:name="envelope return" w:semiHidden="1" w:unhideWhenUsed="1"/>
-    <w:lsdException w:name="footnote reference" w:semiHidden="1" w:unhideWhenUsed="1"/>
-    <w:lsdException w:name="annotation reference" w:semiHidden="1" w:unhideWhenUsed="1"/>
-    <w:lsdException w:name="line number" w:semiHidden="1" w:unhideWhenUsed="1"/>
-    <w:lsdException w:name="page number" w:semiHidden="1" w:unhideWhenUsed="1"/>
-    <w:lsdException w:name="endnote reference" w:semiHidden="1" w:unhideWhenUsed="1"/>
-    <w:lsdException w:name="endnote text" w:semiHidden="1" w:unhideWhenUsed="1"/>
-    <w:lsdException w:name="table of authorities" w:semiHidden="1" w:unhideWhenUsed="1"/>
-    <w:lsdException w:name="macro" w:semiHidden="1" w:unhideWhenUsed="1"/>
-    <w:lsdException w:name="toa heading" w:semiHidden="1" w:unhideWhenUsed="1"/>
-    <w:lsdException w:name="List" w:semiHidden="1" w:unhideWhenUsed="1"/>
-    <w:lsdException w:name="List Bullet" w:semiHidden="1" w:unhideWhenUsed="1"/>
-    <w:lsdException w:name="List Number" w:semiHidden="1" w:unhideWhenUsed="1"/>
-    <w:lsdException w:name="List 2" w:semiHidden="1" w:unhideWhenUsed="1"/>
-    <w:lsdException w:name="List 3" w:semiHidden="1" w:unhideWhenUsed="1"/>
-    <w:lsdException w:name="List 4" w:semiHidden="1" w:unhideWhenUsed="1"/>
-    <w:lsdException w:name="List 5" w:semiHidden="1" w:unhideWhenUsed="1"/>
-    <w:lsdException w:name="List Bullet 2" w:semiHidden="1" w:unhideWhenUsed="1"/>
-    <w:lsdException w:name="List Bullet 3" w:semiHidden="1" w:unhideWhenUsed="1"/>
-    <w:lsdException w:name="List Bullet 4" w:semiHidden="1" w:unhideWhenUsed="1"/>
-    <w:lsdException w:name="List Bullet 5" w:semiHidden="1" w:unhideWhenUsed="1"/>
-    <w:lsdException w:name="List Number 2" w:semiHidden="1" w:unhideWhenUsed="1"/>
-    <w:lsdException w:name="List Number 3" w:semiHidden="1" w:unhideWhenUsed="1"/>
-    <w:lsdException w:name="List Number 4" w:semiHidden="1" w:unhideWhenUsed="1"/>
-    <w:lsdException w:name="List Number 5" w:semiHidden="1" w:unhideWhenUsed="1"/>
-    <w:lsdException w:name="Title" w:uiPriority="10" w:qFormat="1"/>
-    <w:lsdException w:name="Closing" w:semiHidden="1" w:unhideWhenUsed="1"/>
-    <w:lsdException w:name="Signature" w:semiHidden="1" w:unhideWhenUsed="1"/>
-    <w:lsdException w:name="Default Paragraph Font" w:semiHidden="1" w:uiPriority="1" w:unhideWhenUsed="1"/>
-    <w:lsdException w:name="Body Text" w:semiHidden="1" w:unhideWhenUsed="1"/>
-    <w:lsdException w:name="Body Text Indent" w:semiHidden="1" w:unhideWhenUsed="1"/>
-    <w:lsdException w:name="List Continue" w:semiHidden="1" w:unhideWhenUsed="1"/>
-    <w:lsdException w:name="List Continue 2" w:semiHidden="1" w:unhideWhenUsed="1"/>
-    <w:lsdException w:name="List Continue 3" w:semiHidden="1" w:unhideWhenUsed="1"/>
-    <w:lsdException w:name="List Continue 4" w:semiHidden="1" w:unhideWhenUsed="1"/>
-    <w:lsdException w:name="List Continue 5" w:semiHidden="1" w:unhideWhenUsed="1"/>
-    <w:lsdException w:name="Message Header" w:semiHidden="1" w:unhideWhenUsed="1"/>
-    <w:lsdException w:name="Subtitle" w:uiPriority="11" w:qFormat="1"/>
-    <w:lsdException w:name="Salutation" w:semiHidden="1" w:unhideWhenUsed="1"/>
-    <w:lsdException w:name="Date" w:semiHidden="1" w:unhideWhenUsed="1"/>
-    <w:lsdException w:name="Body Text First Indent" w:semiHidden="1" w:unhideWhenUsed="1"/>
-    <w:lsdException w:name="Body Text First Indent 2" w:semiHidden="1" w:unhideWhenUsed="1"/>
-    <w:lsdException w:name="Note Heading" w:semiHidden="1" w:unhideWhenUsed="1"/>
-    <w:lsdException w:name="Body Text 2" w:semiHidden="1" w:unhideWhenUsed="1"/>
-    <w:lsdException w:name="Body Text 3" w:semiHidden="1" w:unhideWhenUsed="1"/>
-    <w:lsdException w:name="Body Text Indent 2" w:semiHidden="1" w:unhideWhenUsed="1"/>
-    <w:lsdException w:name="Body Text Indent 3" w:semiHidden="1" w:unhideWhenUsed="1"/>
-    <w:lsdException w:name="Block Text" w:semiHidden="1" w:unhideWhenUsed="1"/>
-    <w:lsdException w:name="Hyperlink" w:semiHidden="1" w:unhideWhenUsed="1"/>
-    <w:lsdException w:name="FollowedHyperlink" w:semiHidden="1" w:unhideWhenUsed="1"/>
-    <w:lsdException w:name="Strong" w:uiPriority="22" w:qFormat="1"/>
-    <w:lsdException w:name="Emphasis" w:uiPriority="20" w:qFormat="1"/>
-    <w:lsdException w:name="Document Map" w:semiHidden="1" w:unhideWhenUsed="1"/>
-    <w:lsdException w:name="Plain Text" w:semiHidden="1" w:unhideWhenUsed="1"/>
-    <w:lsdException w:name="E-mail Signature" w:semiHidden="1" w:unhideWhenUsed="1"/>
-    <w:lsdException w:name="HTML Top of Form" w:semiHidden="1" w:unhideWhenUsed="1"/>
-    <w:lsdException w:name="HTML Bottom of Form" w:semiHidden="1" w:unhideWhenUsed="1"/>
-    <w:lsdException w:name="Normal (Web)" w:semiHidden="1" w:unhideWhenUsed="1"/>
-    <w:lsdException w:name="HTML Acronym" w:semiHidden="1" w:unhideWhenUsed="1"/>
-    <w:lsdException w:name="HTML Address" w:semiHidden="1" w:unhideWhenUsed="1"/>
-    <w:lsdException w:name="HTML Cite" w:semiHidden="1" w:unhideWhenUsed="1"/>
-    <w:lsdException w:name="HTML Code" w:semiHidden="1" w:unhideWhenUsed="1"/>
-    <w:lsdException w:name="HTML Definition" w:semiHidden="1" w:unhideWhenUsed="1"/>
-    <w:lsdException w:name="HTML Keyboard" w:semiHidden="1" w:unhideWhenUsed="1"/>
-    <w:lsdException w:name="HTML Preformatted" w:semiHidden="1" w:unhideWhenUsed="1"/>
-    <w:lsdException w:name="HTML Sample" w:semiHidden="1" w:unhideWhenUsed="1"/>
-    <w:lsdException w:name="HTML Typewriter" w:semiHidden="1" w:unhideWhenUsed="1"/>
-    <w:lsdException w:name="HTML Variable" w:semiHidden="1" w:unhideWhenUsed="1"/>
-    <w:lsdException w:name="Normal Table" w:semiHidden="1" w:unhideWhenUsed="1"/>
-    <w:lsdException w:name="annotation subject" w:semiHidden="1" w:unhideWhenUsed="1"/>
-    <w:lsdException w:name="No List" w:semiHidden="1" w:unhideWhenUsed="1"/>
-    <w:lsdException w:name="Outline List 1" w:semiHidden="1" w:unhideWhenUsed="1"/>
-    <w:lsdException w:name="Outline List 2" w:semiHidden="1" w:unhideWhenUsed="1"/>
-    <w:lsdException w:name="Outline List 3" w:semiHidden="1" w:unhideWhenUsed="1"/>
-    <w:lsdException w:name="Table Simple 1" w:semiHidden="1" w:unhideWhenUsed="1"/>
-    <w:lsdException w:name="Table Simple 2" w:semiHidden="1" w:unhideWhenUsed="1"/>
-    <w:lsdException w:name="Table Simple 3" w:semiHidden="1" w:unhideWhenUsed="1"/>
-    <w:lsdException w:name="Table Classic 1" w:semiHidden="1" w:unhideWhenUsed="1"/>
-    <w:lsdException w:name="Table Classic 2" w:semiHidden="1" w:unhideWhenUsed="1"/>
-    <w:lsdException w:name="Table Classic 3" w:semiHidden="1" w:unhideWhenUsed="1"/>
-    <w:lsdException w:name="Table Classic 4" w:semiHidden="1" w:unhideWhenUsed="1"/>
-    <w:lsdException w:name="Table Colorful 1" w:semiHidden="1" w:unhideWhenUsed="1"/>
-    <w:lsdException w:name="Table Colorful 2" w:semiHidden="1" w:unhideWhenUsed="1"/>
-    <w:lsdException w:name="Table Colorful 3" w:semiHidden="1" w:unhideWhenUsed="1"/>
-    <w:lsdException w:name="Table Columns 1" w:semiHidden="1" w:unhideWhenUsed="1"/>
-    <w:lsdException w:name="Table Columns 2" w:semiHidden="1" w:unhideWhenUsed="1"/>
-    <w:lsdException w:name="Table Columns 3" w:semiHidden="1" w:unhideWhenUsed="1"/>
-    <w:lsdException w:name="Table Columns 4" w:semiHidden="1" w:unhideWhenUsed="1"/>
-    <w:lsdException w:name="Table Columns 5" w:semiHidden="1" w:unhideWhenUsed="1"/>
-    <w:lsdException w:name="Table Grid 1" w:semiHidden="1" w:unhideWhenUsed="1"/>
-    <w:lsdException w:name="Table Grid 2" w:semiHidden="1" w:unhideWhenUsed="1"/>
-    <w:lsdException w:name="Table Grid 3" w:semiHidden="1" w:unhideWhenUsed="1"/>
-    <w:lsdException w:name="Table Grid 4" w:semiHidden="1" w:unhideWhenUsed="1"/>
-    <w:lsdException w:name="Table Grid 5" w:semiHidden="1" w:unhideWhenUsed="1"/>
-    <w:lsdException w:name="Table Grid 6" w:semiHidden="1" w:unhideWhenUsed="1"/>
-    <w:lsdException w:name="Table Grid 7" w:semiHidden="1" w:unhideWhenUsed="1"/>
-    <w:lsdException w:name="Table Grid 8" w:semiHidden="1" w:unhideWhenUsed="1"/>
-    <w:lsdException w:name="Table List 1" w:semiHidden="1" w:unhideWhenUsed="1"/>
-    <w:lsdException w:name="Table List 2" w:semiHidden="1" w:unhideWhenUsed="1"/>
-    <w:lsdException w:name="Table List 3" w:semiHidden="1" w:unhideWhenUsed="1"/>
-    <w:lsdException w:name="Table List 4" w:semiHidden="1" w:unhideWhenUsed="1"/>
-    <w:lsdException w:name="Table List 5" w:semiHidden="1" w:unhideWhenUsed="1"/>
-    <w:lsdException w:name="Table List 6" w:semiHidden="1" w:unhideWhenUsed="1"/>
-    <w:lsdException w:name="Table List 7" w:semiHidden="1" w:unhideWhenUsed="1"/>
-    <w:lsdException w:name="Table List 8" w:semiHidden="1" w:unhideWhenUsed="1"/>
-    <w:lsdException w:name="Table 3D effects 1" w:semiHidden="1" w:unhideWhenUsed="1"/>
-    <w:lsdException w:name="Table 3D effects 2" w:semiHidden="1" w:unhideWhenUsed="1"/>
-    <w:lsdException w:name="Table 3D effects 3" w:semiHidden="1" w:unhideWhenUsed="1"/>
-    <w:lsdException w:name="Table Contemporary" w:semiHidden="1" w:unhideWhenUsed="1"/>
-    <w:lsdException w:name="Table Elegant" w:semiHidden="1" w:unhideWhenUsed="1"/>
-    <w:lsdException w:name="Table Professional" w:semiHidden="1" w:unhideWhenUsed="1"/>
-    <w:lsdException w:name="Table Subtle 1" w:semiHidden="1" w:unhideWhenUsed="1"/>
-    <w:lsdException w:name="Table Subtle 2" w:semiHidden="1" w:unhideWhenUsed="1"/>
-    <w:lsdException w:name="Table Web 1" w:semiHidden="1" w:unhideWhenUsed="1"/>
-    <w:lsdException w:name="Table Web 2" w:semiHidden="1" w:unhideWhenUsed="1"/>
-    <w:lsdException w:name="Table Web 3" w:semiHidden="1" w:unhideWhenUsed="1"/>
-    <w:lsdException w:name="Balloon Text" w:semiHidden="1" w:unhideWhenUsed="1"/>
-    <w:lsdException w:name="Table Grid" w:semiHidden="1" w:uiPriority="39" w:unhideWhenUsed="1"/>
-    <w:lsdException w:name="Table Theme" w:semiHidden="1" w:unhideWhenUsed="1"/>
-    <w:lsdException w:name="Placeholder Text" w:semiHidden="1"/>
-    <w:lsdException w:name="No Spacing" w:uiPriority="1" w:qFormat="1"/>
-    <w:lsdException w:name="Light Shading" w:uiPriority="60"/>
-    <w:lsdException w:name="Light List" w:uiPriority="61"/>
-    <w:lsdException w:name="Light Grid" w:uiPriority="62"/>
-    <w:lsdException w:name="Medium Shading 1" w:uiPriority="63"/>
-    <w:lsdException w:name="Medium Shading 2" w:uiPriority="64"/>
-    <w:lsdException w:name="Medium List 1" w:uiPriority="65"/>
-    <w:lsdException w:name="Medium List 2" w:uiPriority="66"/>
-    <w:lsdException w:name="Medium Grid 1" w:uiPriority="67"/>
-    <w:lsdException w:name="Medium Grid 2" w:uiPriority="68"/>
-    <w:lsdException w:name="Medium Grid 3" w:uiPriority="69"/>
-    <w:lsdException w:name="Dark List" w:uiPriority="70"/>
-    <w:lsdException w:name="Colorful Shading" w:uiPriority="71"/>
-    <w:lsdException w:name="Colorful List" w:uiPriority="72"/>
-    <w:lsdException w:name="Colorful Grid" w:uiPriority="73"/>
-    <w:lsdException w:name="Light Shading Accent 1" w:uiPriority="60"/>
-    <w:lsdException w:name="Light List Accent 1" w:uiPriority="61"/>
-    <w:lsdException w:name="Light Grid Accent 1" w:uiPriority="62"/>
-    <w:lsdException w:name="Medium Shading 1 Accent 1" w:uiPriority="63"/>
-    <w:lsdException w:name="Medium Shading 2 Accent 1" w:uiPriority="64"/>
-    <w:lsdException w:name="Medium List 1 Accent 1" w:uiPriority="65"/>
-    <w:lsdException w:name="Revision" w:semiHidden="1"/>
-    <w:lsdException w:name="List Paragraph" w:uiPriority="34" w:qFormat="1"/>
-    <w:lsdException w:name="Quote" w:uiPriority="29" w:qFormat="1"/>
-    <w:lsdException w:name="Intense Quote" w:uiPriority="30" w:qFormat="1"/>
-    <w:lsdException w:name="Medium List 2 Accent 1" w:uiPriority="66"/>
-    <w:lsdException w:name="Medium Grid 1 Accent 1" w:uiPriority="67"/>
-    <w:lsdException w:name="Medium Grid 2 Accent 1" w:uiPriority="68"/>
-    <w:lsdException w:name="Medium Grid 3 Accent 1" w:uiPriority="69"/>
-    <w:lsdException w:name="Dark List Accent 1" w:uiPriority="70"/>
-    <w:lsdException w:name="Colorful Shading Accent 1" w:uiPriority="71"/>
-    <w:lsdException w:name="Colorful List Accent 1" w:uiPriority="72"/>
-    <w:lsdException w:name="Colorful Grid Accent 1" w:uiPriority="73"/>
-    <w:lsdException w:name="Light Shading Accent 2" w:uiPriority="60"/>
-    <w:lsdException w:name="Light List Accent 2" w:uiPriority="61"/>
-    <w:lsdException w:name="Light Grid Accent 2" w:uiPriority="62"/>
-    <w:lsdException w:name="Medium Shading 1 Accent 2" w:uiPriority="63"/>
-    <w:lsdException w:name="Medium Shading 2 Accent 2" w:uiPriority="64"/>
-    <w:lsdException w:name="Medium List 1 Accent 2" w:uiPriority="65"/>
-    <w:lsdException w:name="Medium List 2 Accent 2" w:uiPriority="66"/>
-    <w:lsdException w:name="Medium Grid 1 Accent 2" w:uiPriority="67"/>
-    <w:lsdException w:name="Medium Grid 2 Accent 2" w:uiPriority="68"/>
-    <w:lsdException w:name="Medium Grid 3 Accent 2" w:uiPriority="69"/>
-    <w:lsdException w:name="Dark List Accent 2" w:uiPriority="70"/>
-    <w:lsdException w:name="Colorful Shading Accent 2" w:uiPriority="71"/>
-    <w:lsdException w:name="Colorful List Accent 2" w:uiPriority="72"/>
-    <w:lsdException w:name="Colorful Grid Accent 2" w:uiPriority="73"/>
-    <w:lsdException w:name="Light Shading Accent 3" w:uiPriority="60"/>
-    <w:lsdException w:name="Light List Accent 3" w:uiPriority="61"/>
-    <w:lsdException w:name="Light Grid Accent 3" w:uiPriority="62"/>
-    <w:lsdException w:name="Medium Shading 1 Accent 3" w:uiPriority="63"/>
-    <w:lsdException w:name="Medium Shading 2 Accent 3" w:uiPriority="64"/>
-    <w:lsdException w:name="Medium List 1 Accent 3" w:uiPriority="65"/>
-    <w:lsdException w:name="Medium List 2 Accent 3" w:uiPriority="66"/>
-    <w:lsdException w:name="Medium Grid 1 Accent 3" w:uiPriority="67"/>
-    <w:lsdException w:name="Medium Grid 2 Accent 3" w:uiPriority="68"/>
-    <w:lsdException w:name="Medium Grid 3 Accent 3" w:uiPriority="69"/>
-    <w:lsdException w:name="Dark List Accent 3" w:uiPriority="70"/>
-    <w:lsdException w:name="Colorful Shading Accent 3" w:uiPriority="71"/>
-    <w:lsdException w:name="Colorful List Accent 3" w:uiPriority="72"/>
-    <w:lsdException w:name="Colorful Grid Accent 3" w:uiPriority="73"/>
-    <w:lsdException w:name="Light Shading Accent 4" w:uiPriority="60"/>
-    <w:lsdException w:name="Light List Accent 4" w:uiPriority="61"/>
-    <w:lsdException w:name="Light Grid Accent 4" w:uiPriority="62"/>
-    <w:lsdException w:name="Medium Shading 1 Accent 4" w:uiPriority="63"/>
-    <w:lsdException w:name="Medium Shading 2 Accent 4" w:uiPriority="64"/>
-    <w:lsdException w:name="Medium List 1 Accent 4" w:uiPriority="65"/>
-    <w:lsdException w:name="Medium List 2 Accent 4" w:uiPriority="66"/>
-    <w:lsdException w:name="Medium Grid 1 Accent 4" w:uiPriority="67"/>
-    <w:lsdException w:name="Medium Grid 2 Accent 4" w:uiPriority="68"/>
-    <w:lsdException w:name="Medium Grid 3 Accent 4" w:uiPriority="69"/>
-    <w:lsdException w:name="Dark List Accent 4" w:uiPriority="70"/>
-    <w:lsdException w:name="Colorful Shading Accent 4" w:uiPriority="71"/>
-    <w:lsdException w:name="Colorful List Accent 4" w:uiPriority="72"/>
-    <w:lsdException w:name="Colorful Grid Accent 4" w:uiPriority="73"/>
-    <w:lsdException w:name="Light Shading Accent 5" w:uiPriority="60"/>
-    <w:lsdException w:name="Light List Accent 5" w:uiPriority="61"/>
-    <w:lsdException w:name="Light Grid Accent 5" w:uiPriority="62"/>
-    <w:lsdException w:name="Medium Shading 1 Accent 5" w:uiPriority="63"/>
-    <w:lsdException w:name="Medium Shading 2 Accent 5" w:uiPriority="64"/>
-    <w:lsdException w:name="Medium List 1 Accent 5" w:uiPriority="65"/>
-    <w:lsdException w:name="Medium List 2 Accent 5" w:uiPriority="66"/>
-    <w:lsdException w:name="Medium Grid 1 Accent 5" w:uiPriority="67"/>
-    <w:lsdException w:name="Medium Grid 2 Accent 5" w:uiPriority="68"/>
-    <w:lsdException w:name="Medium Grid 3 Accent 5" w:uiPriority="69"/>
-    <w:lsdException w:name="Dark List Accent 5" w:uiPriority="70"/>
-    <w:lsdException w:name="Colorful Shading Accent 5" w:uiPriority="71"/>
-    <w:lsdException w:name="Colorful List Accent 5" w:uiPriority="72"/>
-    <w:lsdException w:name="Colorful Grid Accent 5" w:uiPriority="73"/>
-    <w:lsdException w:name="Light Shading Accent 6" w:uiPriority="60"/>
-    <w:lsdException w:name="Light List Accent 6" w:uiPriority="61"/>
-    <w:lsdException w:name="Light Grid Accent 6" w:uiPriority="62"/>
-    <w:lsdException w:name="Medium Shading 1 Accent 6" w:uiPriority="63"/>
-    <w:lsdException w:name="Medium Shading 2 Accent 6" w:uiPriority="64"/>
-    <w:lsdException w:name="Medium List 1 Accent 6" w:uiPriority="65"/>
-    <w:lsdException w:name="Medium List 2 Accent 6" w:uiPriority="66"/>
-    <w:lsdException w:name="Medium Grid 1 Accent 6" w:uiPriority="67"/>
-    <w:lsdException w:name="Medium Grid 2 Accent 6" w:uiPriority="68"/>
-    <w:lsdException w:name="Medium Grid 3 Accent 6" w:uiPriority="69"/>
-    <w:lsdException w:name="Dark List Accent 6" w:uiPriority="70"/>
-    <w:lsdException w:name="Colorful Shading Accent 6" w:uiPriority="71"/>
-    <w:lsdException w:name="Colorful List Accent 6" w:uiPriority="72"/>
-    <w:lsdException w:name="Colorful Grid Accent 6" w:uiPriority="73"/>
-    <w:lsdException w:name="Subtle Emphasis" w:uiPriority="19" w:qFormat="1"/>
-    <w:lsdException w:name="Intense Emphasis" w:uiPriority="21" w:qFormat="1"/>
-    <w:lsdException w:name="Subtle Reference" w:uiPriority="31" w:qFormat="1"/>
-    <w:lsdException w:name="Intense Reference" w:uiPriority="32" w:qFormat="1"/>
-    <w:lsdException w:name="Book Title" w:uiPriority="33" w:qFormat="1"/>
-    <w:lsdException w:name="Bibliography" w:semiHidden="1" w:uiPriority="37" w:unhideWhenUsed="1"/>
-    <w:lsdException w:name="TOC Heading" w:semiHidden="1" w:uiPriority="39" w:unhideWhenUsed="1" w:qFormat="1"/>
-    <w:lsdException w:name="Plain Table 1" w:uiPriority="41"/>
-    <w:lsdException w:name="Plain Table 2" w:uiPriority="42"/>
-    <w:lsdException w:name="Plain Table 3" w:uiPriority="43"/>
-    <w:lsdException w:name="Plain Table 4" w:uiPriority="44"/>
-    <w:lsdException w:name="Plain Table 5" w:uiPriority="45"/>
-    <w:lsdException w:name="Grid Table Light" w:uiPriority="40"/>
-    <w:lsdException w:name="Grid Table 1 Light" w:uiPriority="46"/>
-    <w:lsdException w:name="Grid Table 2" w:uiPriority="47"/>
-    <w:lsdException w:name="Grid Table 3" w:uiPriority="48"/>
-    <w:lsdException w:name="Grid Table 4" w:uiPriority="49"/>
-    <w:lsdException w:name="Grid Table 5 Dark" w:uiPriority="50"/>
-    <w:lsdException w:name="Grid Table 6 Colorful" w:uiPriority="51"/>
-    <w:lsdException w:name="Grid Table 7 Colorful" w:uiPriority="52"/>
-    <w:lsdException w:name="Grid Table 1 Light Accent 1" w:uiPriority="46"/>
-    <w:lsdException w:name="Grid Table 2 Accent 1" w:uiPriority="47"/>
-    <w:lsdException w:name="Grid Table 3 Accent 1" w:uiPriority="48"/>
-    <w:lsdException w:name="Grid Table 4 Accent 1" w:uiPriority="49"/>
-    <w:lsdException w:name="Grid Table 5 Dark Accent 1" w:uiPriority="50"/>
-    <w:lsdException w:name="Grid Table 6 Colorful Accent 1" w:uiPriority="51"/>
-    <w:lsdException w:name="Grid Table 7 Colorful Accent 1" w:uiPriority="52"/>
-    <w:lsdException w:name="Grid Table 1 Light Accent 2" w:uiPriority="46"/>
-    <w:lsdException w:name="Grid Table 2 Accent 2" w:uiPriority="47"/>
-    <w:lsdException w:name="Grid Table 3 Accent 2" w:uiPriority="48"/>
-    <w:lsdException w:name="Grid Table 4 Accent 2" w:uiPriority="49"/>
-    <w:lsdException w:name="Grid Table 5 Dark Accent 2" w:uiPriority="50"/>
-    <w:lsdException w:name="Grid Table 6 Colorful Accent 2" w:uiPriority="51"/>
-    <w:lsdException w:name="Grid Table 7 Colorful Accent 2" w:uiPriority="52"/>
-    <w:lsdException w:name="Grid Table 1 Light Accent 3" w:uiPriority="46"/>
-    <w:lsdException w:name="Grid Table 2 Accent 3" w:uiPriority="47"/>
-    <w:lsdException w:name="Grid Table 3 Accent 3" w:uiPriority="48"/>
-    <w:lsdException w:name="Grid Table 4 Accent 3" w:uiPriority="49"/>
-    <w:lsdException w:name="Grid Table 5 Dark Accent 3" w:uiPriority="50"/>
-    <w:lsdException w:name="Grid Table 6 Colorful Accent 3" w:uiPriority="51"/>
-    <w:lsdException w:name="Grid Table 7 Colorful Accent 3" w:uiPriority="52"/>
-    <w:lsdException w:name="Grid Table 1 Light Accent 4" w:uiPriority="46"/>
-    <w:lsdException w:name="Grid Table 2 Accent 4" w:uiPriority="47"/>
-    <w:lsdException w:name="Grid Table 3 Accent 4" w:uiPriority="48"/>
-    <w:lsdException w:name="Grid Table 4 Accent 4" w:uiPriority="49"/>
-    <w:lsdException w:name="Grid Table 5 Dark Accent 4" w:uiPriority="50"/>
-    <w:lsdException w:name="Grid Table 6 Colorful Accent 4" w:uiPriority="51"/>
-    <w:lsdException w:name="Grid Table 7 Colorful Accent 4" w:uiPriority="52"/>
-    <w:lsdException w:name="Grid Table 1 Light Accent 5" w:uiPriority="46"/>
-    <w:lsdException w:name="Grid Table 2 Accent 5" w:uiPriority="47"/>
-    <w:lsdException w:name="Grid Table 3 Accent 5" w:uiPriority="48"/>
-    <w:lsdException w:name="Grid Table 4 Accent 5" w:uiPriority="49"/>
-    <w:lsdException w:name="Grid Table 5 Dark Accent 5" w:uiPriority="50"/>
-    <w:lsdException w:name="Grid Table 6 Colorful Accent 5" w:uiPriority="51"/>
-    <w:lsdException w:name="Grid Table 7 Colorful Accent 5" w:uiPriority="52"/>
-    <w:lsdException w:name="Grid Table 1 Light Accent 6" w:uiPriority="46"/>
-    <w:lsdException w:name="Grid Table 2 Accent 6" w:uiPriority="47"/>
-    <w:lsdException w:name="Grid Table 3 Accent 6" w:uiPriority="48"/>
-    <w:lsdException w:name="Grid Table 4 Accent 6" w:uiPriority="49"/>
-    <w:lsdException w:name="Grid Table 5 Dark Accent 6" w:uiPriority="50"/>
-    <w:lsdException w:name="Grid Table 6 Colorful Accent 6" w:uiPriority="51"/>
-    <w:lsdException w:name="Grid Table 7 Colorful Accent 6" w:uiPriority="52"/>
-    <w:lsdException w:name="List Table 1 Light" w:uiPriority="46"/>
-    <w:lsdException w:name="List Table 2" w:uiPriority="47"/>
-    <w:lsdException w:name="List Table 3" w:uiPriority="48"/>
-    <w:lsdException w:name="List Table 4" w:uiPriority="49"/>
-    <w:lsdException w:name="List Table 5 Dark" w:uiPriority="50"/>
-    <w:lsdException w:name="List Table 6 Colorful" w:uiPriority="51"/>
-    <w:lsdException w:name="List Table 7 Colorful" w:uiPriority="52"/>
-    <w:lsdException w:name="List Table 1 Light Accent 1" w:uiPriority="46"/>
-    <w:lsdException w:name="List Table 2 Accent 1" w:uiPriority="47"/>
-    <w:lsdException w:name="List Table 3 Accent 1" w:uiPriority="48"/>
-    <w:lsdException w:name="List Table 4 Accent 1" w:uiPriority="49"/>
-    <w:lsdException w:name="List Table 5 Dark Accent 1" w:uiPriority="50"/>
-    <w:lsdException w:name="List Table 6 Colorful Accent 1" w:uiPriority="51"/>
-    <w:lsdException w:name="List Table 7 Colorful Accent 1" w:uiPriority="52"/>
-    <w:lsdException w:name="List Table 1 Light Accent 2" w:uiPriority="46"/>
-    <w:lsdException w:name="List Table 2 Accent 2" w:uiPriority="47"/>
-    <w:lsdException w:name="List Table 3 Accent 2" w:uiPriority="48"/>
-    <w:lsdException w:name="List Table 4 Accent 2" w:uiPriority="49"/>
-    <w:lsdException w:name="List Table 5 Dark Accent 2" w:uiPriority="50"/>
-    <w:lsdException w:name="List Table 6 Colorful Accent 2" w:uiPriority="51"/>
-    <w:lsdException w:name="List Table 7 Colorful Accent 2" w:uiPriority="52"/>
-    <w:lsdException w:name="List Table 1 Light Accent 3" w:uiPriority="46"/>
-    <w:lsdException w:name="List Table 2 Accent 3" w:uiPriority="47"/>
-    <w:lsdException w:name="List Table 3 Accent 3" w:uiPriority="48"/>
-    <w:lsdException w:name="List Table 4 Accent 3" w:uiPriority="49"/>
-    <w:lsdException w:name="List Table 5 Dark Accent 3" w:uiPriority="50"/>
-    <w:lsdException w:name="List Table 6 Colorful Accent 3" w:uiPriority="51"/>
-    <w:lsdException w:name="List Table 7 Colorful Accent 3" w:uiPriority="52"/>
-    <w:lsdException w:name="List Table 1 Light Accent 4" w:uiPriority="46"/>
-    <w:lsdException w:name="List Table 2 Accent 4" w:uiPriority="47"/>
-    <w:lsdException w:name="List Table 3 Accent 4" w:uiPriority="48"/>
-    <w:lsdException w:name="List Table 4 Accent 4" w:uiPriority="49"/>
-    <w:lsdException w:name="List Table 5 Dark Accent 4" w:uiPriority="50"/>
-    <w:lsdException w:name="List Table 6 Colorful Accent 4" w:uiPriority="51"/>
-    <w:lsdException w:name="List Table 7 Colorful Accent 4" w:uiPriority="52"/>
-    <w:lsdException w:name="List Table 1 Light Accent 5" w:uiPriority="46"/>
-    <w:lsdException w:name="List Table 2 Accent 5" w:uiPriority="47"/>
-    <w:lsdException w:name="List Table 3 Accent 5" w:uiPriority="48"/>
-    <w:lsdException w:name="List Table 4 Accent 5" w:uiPriority="49"/>
-    <w:lsdException w:name="List Table 5 Dark Accent 5" w:uiPriority="50"/>
-    <w:lsdException w:name="List Table 6 Colorful Accent 5" w:uiPriority="51"/>
-    <w:lsdException w:name="List Table 7 Colorful Accent 5" w:uiPriority="52"/>
-    <w:lsdException w:name="List Table 1 Light Accent 6" w:uiPriority="46"/>
-    <w:lsdException w:name="List Table 2 Accent 6" w:uiPriority="47"/>
-    <w:lsdException w:name="List Table 3 Accent 6" w:uiPriority="48"/>
-    <w:lsdException w:name="List Table 4 Accent 6" w:uiPriority="49"/>
-    <w:lsdException w:name="List Table 5 Dark Accent 6" w:uiPriority="50"/>
-    <w:lsdException w:name="List Table 6 Colorful Accent 6" w:uiPriority="51"/>
-    <w:lsdException w:name="List Table 7 Colorful Accent 6" w:uiPriority="52"/>
-    <w:lsdException w:name="Mention" w:semiHidden="1" w:unhideWhenUsed="1"/>
-    <w:lsdException w:name="Smart Hyperlink" w:semiHidden="1" w:unhideWhenUsed="1"/>
-    <w:lsdException w:name="Hashtag" w:semiHidden="1" w:unhideWhenUsed="1"/>
-    <w:lsdException w:name="Unresolved Mention" w:semiHidden="1" w:unhideWhenUsed="1"/>
+  <w:latentStyles w:defLockedState="0" w:defUIPriority="99" w:defSemiHidden="1" w:defUnhideWhenUsed="1" w:defQFormat="0" w:count="267">
+    <w:lsdException w:name="Normal" w:semiHidden="0" w:uiPriority="0" w:unhideWhenUsed="0" w:qFormat="1"/>
+    <w:lsdException w:name="heading 1" w:semiHidden="0" w:uiPriority="9" w:unhideWhenUsed="0" w:qFormat="1"/>
+    <w:lsdException w:name="heading 2" w:uiPriority="9" w:qFormat="1"/>
+    <w:lsdException w:name="heading 3" w:uiPriority="9" w:qFormat="1"/>
+    <w:lsdException w:name="heading 4" w:uiPriority="9" w:qFormat="1"/>
+    <w:lsdException w:name="heading 5" w:uiPriority="9" w:qFormat="1"/>
+    <w:lsdException w:name="heading 6" w:uiPriority="9" w:qFormat="1"/>
+    <w:lsdException w:name="heading 7" w:uiPriority="9" w:qFormat="1"/>
+    <w:lsdException w:name="heading 8" w:uiPriority="9" w:qFormat="1"/>
+    <w:lsdException w:name="heading 9" w:uiPriority="9" w:qFormat="1"/>
+    <w:lsdException w:name="toc 1" w:uiPriority="39"/>
+    <w:lsdException w:name="toc 2" w:uiPriority="39"/>
+    <w:lsdException w:name="toc 3" w:uiPriority="39"/>
+    <w:lsdException w:name="toc 4" w:uiPriority="39"/>
+    <w:lsdException w:name="toc 5" w:uiPriority="39"/>
+    <w:lsdException w:name="toc 6" w:uiPriority="39"/>
+    <w:lsdException w:name="toc 7" w:uiPriority="39"/>
+    <w:lsdException w:name="toc 8" w:uiPriority="39"/>
+    <w:lsdException w:name="toc 9" w:uiPriority="39"/>
+    <w:lsdException w:name="caption" w:uiPriority="35" w:qFormat="1"/>
+    <w:lsdException w:name="Title" w:semiHidden="0" w:uiPriority="10" w:unhideWhenUsed="0" w:qFormat="1"/>
+    <w:lsdException w:name="Default Paragraph Font" w:uiPriority="1"/>
+    <w:lsdException w:name="Subtitle" w:semiHidden="0" w:uiPriority="11" w:unhideWhenUsed="0" w:qFormat="1"/>
+    <w:lsdException w:name="Strong" w:semiHidden="0" w:uiPriority="22" w:unhideWhenUsed="0" w:qFormat="1"/>
+    <w:lsdException w:name="Emphasis" w:semiHidden="0" w:uiPriority="20" w:unhideWhenUsed="0" w:qFormat="1"/>
+    <w:lsdException w:name="Table Grid" w:uiPriority="39"/>
+    <w:lsdException w:name="Placeholder Text" w:unhideWhenUsed="0"/>
+    <w:lsdException w:name="No Spacing" w:semiHidden="0" w:uiPriority="1" w:unhideWhenUsed="0" w:qFormat="1"/>
+    <w:lsdException w:name="Light Shading" w:semiHidden="0" w:uiPriority="60" w:unhideWhenUsed="0"/>
+    <w:lsdException w:name="Light List" w:semiHidden="0" w:uiPriority="61" w:unhideWhenUsed="0"/>
+    <w:lsdException w:name="Light Grid" w:semiHidden="0" w:uiPriority="62" w:unhideWhenUsed="0"/>
+    <w:lsdException w:name="Medium Shading 1" w:semiHidden="0" w:uiPriority="63" w:unhideWhenUsed="0"/>
+    <w:lsdException w:name="Medium Shading 2" w:semiHidden="0" w:uiPriority="64" w:unhideWhenUsed="0"/>
+    <w:lsdException w:name="Medium List 1" w:semiHidden="0" w:uiPriority="65" w:unhideWhenUsed="0"/>
+    <w:lsdException w:name="Medium List 2" w:semiHidden="0" w:uiPriority="66" w:unhideWhenUsed="0"/>
+    <w:lsdException w:name="Medium Grid 1" w:semiHidden="0" w:uiPriority="67" w:unhideWhenUsed="0"/>
+    <w:lsdException w:name="Medium Grid 2" w:semiHidden="0" w:uiPriority="68" w:unhideWhenUsed="0"/>
+    <w:lsdException w:name="Medium Grid 3" w:semiHidden="0" w:uiPriority="69" w:unhideWhenUsed="0"/>
+    <w:lsdException w:name="Dark List" w:semiHidden="0" w:uiPriority="70" w:unhideWhenUsed="0"/>
+    <w:lsdException w:name="Colorful Shading" w:semiHidden="0" w:uiPriority="71" w:unhideWhenUsed="0"/>
+    <w:lsdException w:name="Colorful List" w:semiHidden="0" w:uiPriority="72" w:unhideWhenUsed="0"/>
+    <w:lsdException w:name="Colorful Grid" w:semiHidden="0" w:uiPriority="73" w:unhideWhenUsed="0"/>
+    <w:lsdException w:name="Light Shading Accent 1" w:semiHidden="0" w:uiPriority="60" w:unhideWhenUsed="0"/>
+    <w:lsdException w:name="Light List Accent 1" w:semiHidden="0" w:uiPriority="61" w:unhideWhenUsed="0"/>
+    <w:lsdException w:name="Light Grid Accent 1" w:semiHidden="0" w:uiPriority="62" w:unhideWhenUsed="0"/>
+    <w:lsdException w:name="Medium Shading 1 Accent 1" w:semiHidden="0" w:uiPriority="63" w:unhideWhenUsed="0"/>
+    <w:lsdException w:name="Medium Shading 2 Accent 1" w:semiHidden="0" w:uiPriority="64" w:unhideWhenUsed="0"/>
+    <w:lsdException w:name="Medium List 1 Accent 1" w:semiHidden="0" w:uiPriority="65" w:unhideWhenUsed="0"/>
+    <w:lsdException w:name="Revision" w:unhideWhenUsed="0"/>
+    <w:lsdException w:name="List Paragraph" w:semiHidden="0" w:uiPriority="34" w:unhideWhenUsed="0" w:qFormat="1"/>
+    <w:lsdException w:name="Quote" w:semiHidden="0" w:uiPriority="29" w:unhideWhenUsed="0" w:qFormat="1"/>
+    <w:lsdException w:name="Intense Quote" w:semiHidden="0" w:uiPriority="30" w:unhideWhenUsed="0" w:qFormat="1"/>
+    <w:lsdException w:name="Medium List 2 Accent 1" w:semiHidden="0" w:uiPriority="66" w:unhideWhenUsed="0"/>
+    <w:lsdException w:name="Medium Grid 1 Accent 1" w:semiHidden="0" w:uiPriority="67" w:unhideWhenUsed="0"/>
+    <w:lsdException w:name="Medium Grid 2 Accent 1" w:semiHidden="0" w:uiPriority="68" w:unhideWhenUsed="0"/>
+    <w:lsdException w:name="Medium Grid 3 Accent 1" w:semiHidden="0" w:uiPriority="69" w:unhideWhenUsed="0"/>
+    <w:lsdException w:name="Dark List Accent 1" w:semiHidden="0" w:uiPriority="70" w:unhideWhenUsed="0"/>
+    <w:lsdException w:name="Colorful Shading Accent 1" w:semiHidden="0" w:uiPriority="71" w:unhideWhenUsed="0"/>
+    <w:lsdException w:name="Colorful List Accent 1" w:semiHidden="0" w:uiPriority="72" w:unhideWhenUsed="0"/>
+    <w:lsdException w:name="Colorful Grid Accent 1" w:semiHidden="0" w:uiPriority="73" w:unhideWhenUsed="0"/>
+    <w:lsdException w:name="Light Shading Accent 2" w:semiHidden="0" w:uiPriority="60" w:unhideWhenUsed="0"/>
+    <w:lsdException w:name="Light List Accent 2" w:semiHidden="0" w:uiPriority="61" w:unhideWhenUsed="0"/>
+    <w:lsdException w:name="Light Grid Accent 2" w:semiHidden="0" w:uiPriority="62" w:unhideWhenUsed="0"/>
+    <w:lsdException w:name="Medium Shading 1 Accent 2" w:semiHidden="0" w:uiPriority="63" w:unhideWhenUsed="0"/>
+    <w:lsdException w:name="Medium Shading 2 Accent 2" w:semiHidden="0" w:uiPriority="64" w:unhideWhenUsed="0"/>
+    <w:lsdException w:name="Medium List 1 Accent 2" w:semiHidden="0" w:uiPriority="65" w:unhideWhenUsed="0"/>
+    <w:lsdException w:name="Medium List 2 Accent 2" w:semiHidden="0" w:uiPriority="66" w:unhideWhenUsed="0"/>
+    <w:lsdException w:name="Medium Grid 1 Accent 2" w:semiHidden="0" w:uiPriority="67" w:unhideWhenUsed="0"/>
+    <w:lsdException w:name="Medium Grid 2 Accent 2" w:semiHidden="0" w:uiPriority="68" w:unhideWhenUsed="0"/>
+    <w:lsdException w:name="Medium Grid 3 Accent 2" w:semiHidden="0" w:uiPriority="69" w:unhideWhenUsed="0"/>
+    <w:lsdException w:name="Dark List Accent 2" w:semiHidden="0" w:uiPriority="70" w:unhideWhenUsed="0"/>
+    <w:lsdException w:name="Colorful Shading Accent 2" w:semiHidden="0" w:uiPriority="71" w:unhideWhenUsed="0"/>
+    <w:lsdException w:name="Colorful List Accent 2" w:semiHidden="0" w:uiPriority="72" w:unhideWhenUsed="0"/>
+    <w:lsdException w:name="Colorful Grid Accent 2" w:semiHidden="0" w:uiPriority="73" w:unhideWhenUsed="0"/>
+    <w:lsdException w:name="Light Shading Accent 3" w:semiHidden="0" w:uiPriority="60" w:unhideWhenUsed="0"/>
+    <w:lsdException w:name="Light List Accent 3" w:semiHidden="0" w:uiPriority="61" w:unhideWhenUsed="0"/>
+    <w:lsdException w:name="Light Grid Accent 3" w:semiHidden="0" w:uiPriority="62" w:unhideWhenUsed="0"/>
+    <w:lsdException w:name="Medium Shading 1 Accent 3" w:semiHidden="0" w:uiPriority="63" w:unhideWhenUsed="0"/>
+    <w:lsdException w:name="Medium Shading 2 Accent 3" w:semiHidden="0" w:uiPriority="64" w:unhideWhenUsed="0"/>
+    <w:lsdException w:name="Medium List 1 Accent 3" w:semiHidden="0" w:uiPriority="65" w:unhideWhenUsed="0"/>
+    <w:lsdException w:name="Medium List 2 Accent 3" w:semiHidden="0" w:uiPriority="66" w:unhideWhenUsed="0"/>
+    <w:lsdException w:name="Medium Grid 1 Accent 3" w:semiHidden="0" w:uiPriority="67" w:unhideWhenUsed="0"/>
+    <w:lsdException w:name="Medium Grid 2 Accent 3" w:semiHidden="0" w:uiPriority="68" w:unhideWhenUsed="0"/>
+    <w:lsdException w:name="Medium Grid 3 Accent 3" w:semiHidden="0" w:uiPriority="69" w:unhideWhenUsed="0"/>
+    <w:lsdException w:name="Dark List Accent 3" w:semiHidden="0" w:uiPriority="70" w:unhideWhenUsed="0"/>
+    <w:lsdException w:name="Colorful Shading Accent 3" w:semiHidden="0" w:uiPriority="71" w:unhideWhenUsed="0"/>
+    <w:lsdException w:name="Colorful List Accent 3" w:semiHidden="0" w:uiPriority="72" w:unhideWhenUsed="0"/>
+    <w:lsdException w:name="Colorful Grid Accent 3" w:semiHidden="0" w:uiPriority="73" w:unhideWhenUsed="0"/>
+    <w:lsdException w:name="Light Shading Accent 4" w:semiHidden="0" w:uiPriority="60" w:unhideWhenUsed="0"/>
+    <w:lsdException w:name="Light List Accent 4" w:semiHidden="0" w:uiPriority="61" w:unhideWhenUsed="0"/>
+    <w:lsdException w:name="Light Grid Accent 4" w:semiHidden="0" w:uiPriority="62" w:unhideWhenUsed="0"/>
+    <w:lsdException w:name="Medium Shading 1 Accent 4" w:semiHidden="0" w:uiPriority="63" w:unhideWhenUsed="0"/>
+    <w:lsdException w:name="Medium Shading 2 Accent 4" w:semiHidden="0" w:uiPriority="64" w:unhideWhenUsed="0"/>
+    <w:lsdException w:name="Medium List 1 Accent 4" w:semiHidden="0" w:uiPriority="65" w:unhideWhenUsed="0"/>
+    <w:lsdException w:name="Medium List 2 Accent 4" w:semiHidden="0" w:uiPriority="66" w:unhideWhenUsed="0"/>
+    <w:lsdException w:name="Medium Grid 1 Accent 4" w:semiHidden="0" w:uiPriority="67" w:unhideWhenUsed="0"/>
+    <w:lsdException w:name="Medium Grid 2 Accent 4" w:semiHidden="0" w:uiPriority="68" w:unhideWhenUsed="0"/>
+    <w:lsdException w:name="Medium Grid 3 Accent 4" w:semiHidden="0" w:uiPriority="69" w:unhideWhenUsed="0"/>
+    <w:lsdException w:name="Dark List Accent 4" w:semiHidden="0" w:uiPriority="70" w:unhideWhenUsed="0"/>
+    <w:lsdException w:name="Colorful Shading Accent 4" w:semiHidden="0" w:uiPriority="71" w:unhideWhenUsed="0"/>
+    <w:lsdException w:name="Colorful List Accent 4" w:semiHidden="0" w:uiPriority="72" w:unhideWhenUsed="0"/>
+    <w:lsdException w:name="Colorful Grid Accent 4" w:semiHidden="0" w:uiPriority="73" w:unhideWhenUsed="0"/>
+    <w:lsdException w:name="Light Shading Accent 5" w:semiHidden="0" w:uiPriority="60" w:unhideWhenUsed="0"/>
+    <w:lsdException w:name="Light List Accent 5" w:semiHidden="0" w:uiPriority="61" w:unhideWhenUsed="0"/>
+    <w:lsdException w:name="Light Grid Accent 5" w:semiHidden="0" w:uiPriority="62" w:unhideWhenUsed="0"/>
+    <w:lsdException w:name="Medium Shading 1 Accent 5" w:semiHidden="0" w:uiPriority="63" w:unhideWhenUsed="0"/>
+    <w:lsdException w:name="Medium Shading 2 Accent 5" w:semiHidden="0" w:uiPriority="64" w:unhideWhenUsed="0"/>
+    <w:lsdException w:name="Medium List 1 Accent 5" w:semiHidden="0" w:uiPriority="65" w:unhideWhenUsed="0"/>
+    <w:lsdException w:name="Medium List 2 Accent 5" w:semiHidden="0" w:uiPriority="66" w:unhideWhenUsed="0"/>
+    <w:lsdException w:name="Medium Grid 1 Accent 5" w:semiHidden="0" w:uiPriority="67" w:unhideWhenUsed="0"/>
+    <w:lsdException w:name="Medium Grid 2 Accent 5" w:semiHidden="0" w:uiPriority="68" w:unhideWhenUsed="0"/>
+    <w:lsdException w:name="Medium Grid 3 Accent 5" w:semiHidden="0" w:uiPriority="69" w:unhideWhenUsed="0"/>
+    <w:lsdException w:name="Dark List Accent 5" w:semiHidden="0" w:uiPriority="70" w:unhideWhenUsed="0"/>
+    <w:lsdException w:name="Colorful Shading Accent 5" w:semiHidden="0" w:uiPriority="71" w:unhideWhenUsed="0"/>
+    <w:lsdException w:name="Colorful List Accent 5" w:semiHidden="0" w:uiPriority="72" w:unhideWhenUsed="0"/>
+    <w:lsdException w:name="Colorful Grid Accent 5" w:semiHidden="0" w:uiPriority="73" w:unhideWhenUsed="0"/>
+    <w:lsdException w:name="Light Shading Accent 6" w:semiHidden="0" w:uiPriority="60" w:unhideWhenUsed="0"/>
+    <w:lsdException w:name="Light List Accent 6" w:semiHidden="0" w:uiPriority="61" w:unhideWhenUsed="0"/>
+    <w:lsdException w:name="Light Grid Accent 6" w:semiHidden="0" w:uiPriority="62" w:unhideWhenUsed="0"/>
+    <w:lsdException w:name="Medium Shading 1 Accent 6" w:semiHidden="0" w:uiPriority="63" w:unhideWhenUsed="0"/>
+    <w:lsdException w:name="Medium Shading 2 Accent 6" w:semiHidden="0" w:uiPriority="64" w:unhideWhenUsed="0"/>
+    <w:lsdException w:name="Medium List 1 Accent 6" w:semiHidden="0" w:uiPriority="65" w:unhideWhenUsed="0"/>
+    <w:lsdException w:name="Medium List 2 Accent 6" w:semiHidden="0" w:uiPriority="66" w:unhideWhenUsed="0"/>
+    <w:lsdException w:name="Medium Grid 1 Accent 6" w:semiHidden="0" w:uiPriority="67" w:unhideWhenUsed="0"/>
+    <w:lsdException w:name="Medium Grid 2 Accent 6" w:semiHidden="0" w:uiPriority="68" w:unhideWhenUsed="0"/>
+    <w:lsdException w:name="Medium Grid 3 Accent 6" w:semiHidden="0" w:uiPriority="69" w:unhideWhenUsed="0"/>
+    <w:lsdException w:name="Dark List Accent 6" w:semiHidden="0" w:uiPriority="70" w:unhideWhenUsed="0"/>
+    <w:lsdException w:name="Colorful Shading Accent 6" w:semiHidden="0" w:uiPriority="71" w:unhideWhenUsed="0"/>
+    <w:lsdException w:name="Colorful List Accent 6" w:semiHidden="0" w:uiPriority="72" w:unhideWhenUsed="0"/>
+    <w:lsdException w:name="Colorful Grid Accent 6" w:semiHidden="0" w:uiPriority="73" w:unhideWhenUsed="0"/>
+    <w:lsdException w:name="Subtle Emphasis" w:semiHidden="0" w:uiPriority="19" w:unhideWhenUsed="0" w:qFormat="1"/>
+    <w:lsdException w:name="Intense Emphasis" w:semiHidden="0" w:uiPriority="21" w:unhideWhenUsed="0" w:qFormat="1"/>
+    <w:lsdException w:name="Subtle Reference" w:semiHidden="0" w:uiPriority="31" w:unhideWhenUsed="0" w:qFormat="1"/>
+    <w:lsdException w:name="Intense Reference" w:semiHidden="0" w:uiPriority="32" w:unhideWhenUsed="0" w:qFormat="1"/>
+    <w:lsdException w:name="Book Title" w:semiHidden="0" w:uiPriority="33" w:unhideWhenUsed="0" w:qFormat="1"/>
+    <w:lsdException w:name="Bibliography" w:uiPriority="37"/>
+    <w:lsdException w:name="TOC Heading" w:uiPriority="39" w:qFormat="1"/>
   </w:latentStyles>
   <w:style w:type="paragraph" w:default="1" w:styleId="a">
     <w:name w:val="Normal"/>
@@ -3283,7 +2901,7 @@
     <w:name w:val="heading 1"/>
     <w:basedOn w:val="a"/>
     <w:next w:val="a"/>
-    <w:link w:val="10"/>
+    <w:link w:val="1Char"/>
     <w:autoRedefine/>
     <w:uiPriority w:val="9"/>
     <w:qFormat/>
@@ -3305,7 +2923,7 @@
     <w:name w:val="heading 2"/>
     <w:basedOn w:val="a"/>
     <w:next w:val="a"/>
-    <w:link w:val="20"/>
+    <w:link w:val="2Char"/>
     <w:autoRedefine/>
     <w:uiPriority w:val="9"/>
     <w:unhideWhenUsed/>
@@ -3331,7 +2949,7 @@
     <w:name w:val="heading 3"/>
     <w:basedOn w:val="a"/>
     <w:next w:val="a"/>
-    <w:link w:val="30"/>
+    <w:link w:val="3Char"/>
     <w:autoRedefine/>
     <w:uiPriority w:val="9"/>
     <w:unhideWhenUsed/>
@@ -3353,7 +2971,7 @@
     <w:name w:val="heading 4"/>
     <w:basedOn w:val="a"/>
     <w:next w:val="a"/>
-    <w:link w:val="40"/>
+    <w:link w:val="4Char"/>
     <w:uiPriority w:val="9"/>
     <w:unhideWhenUsed/>
     <w:qFormat/>
@@ -3375,7 +2993,7 @@
     <w:name w:val="heading 5"/>
     <w:basedOn w:val="a"/>
     <w:next w:val="a"/>
-    <w:link w:val="50"/>
+    <w:link w:val="5Char"/>
     <w:uiPriority w:val="9"/>
     <w:unhideWhenUsed/>
     <w:qFormat/>
@@ -3395,7 +3013,7 @@
     <w:name w:val="heading 6"/>
     <w:basedOn w:val="a"/>
     <w:next w:val="a"/>
-    <w:link w:val="60"/>
+    <w:link w:val="6Char"/>
     <w:uiPriority w:val="9"/>
     <w:unhideWhenUsed/>
     <w:qFormat/>
@@ -3425,6 +3043,7 @@
     <w:uiPriority w:val="99"/>
     <w:semiHidden/>
     <w:unhideWhenUsed/>
+    <w:qFormat/>
     <w:tblPr>
       <w:tblInd w:w="0" w:type="dxa"/>
       <w:tblCellMar>
@@ -3441,8 +3060,8 @@
     <w:semiHidden/>
     <w:unhideWhenUsed/>
   </w:style>
-  <w:style w:type="character" w:customStyle="1" w:styleId="10">
-    <w:name w:val="标题 1 字符"/>
+  <w:style w:type="character" w:customStyle="1" w:styleId="1Char">
+    <w:name w:val="标题 1 Char"/>
     <w:basedOn w:val="a0"/>
     <w:link w:val="1"/>
     <w:uiPriority w:val="9"/>
@@ -3455,8 +3074,8 @@
       <w:szCs w:val="44"/>
     </w:rPr>
   </w:style>
-  <w:style w:type="character" w:customStyle="1" w:styleId="20">
-    <w:name w:val="标题 2 字符"/>
+  <w:style w:type="character" w:customStyle="1" w:styleId="2Char">
+    <w:name w:val="标题 2 Char"/>
     <w:basedOn w:val="a0"/>
     <w:link w:val="2"/>
     <w:uiPriority w:val="9"/>
@@ -3510,8 +3129,8 @@
       <w:spacing w:val="5"/>
     </w:rPr>
   </w:style>
-  <w:style w:type="character" w:customStyle="1" w:styleId="30">
-    <w:name w:val="标题 3 字符"/>
+  <w:style w:type="character" w:customStyle="1" w:styleId="3Char">
+    <w:name w:val="标题 3 Char"/>
     <w:basedOn w:val="a0"/>
     <w:link w:val="3"/>
     <w:uiPriority w:val="9"/>
@@ -3527,7 +3146,7 @@
   <w:style w:type="paragraph" w:styleId="a5">
     <w:name w:val="header"/>
     <w:basedOn w:val="a"/>
-    <w:link w:val="a6"/>
+    <w:link w:val="Char"/>
     <w:uiPriority w:val="99"/>
     <w:unhideWhenUsed/>
     <w:rsid w:val="00085EAE"/>
@@ -3547,8 +3166,8 @@
       <w:szCs w:val="18"/>
     </w:rPr>
   </w:style>
-  <w:style w:type="character" w:customStyle="1" w:styleId="a6">
-    <w:name w:val="页眉 字符"/>
+  <w:style w:type="character" w:customStyle="1" w:styleId="Char">
+    <w:name w:val="页眉 Char"/>
     <w:basedOn w:val="a0"/>
     <w:link w:val="a5"/>
     <w:uiPriority w:val="99"/>
@@ -3558,10 +3177,10 @@
       <w:szCs w:val="18"/>
     </w:rPr>
   </w:style>
-  <w:style w:type="paragraph" w:styleId="a7">
+  <w:style w:type="paragraph" w:styleId="a6">
     <w:name w:val="footer"/>
     <w:basedOn w:val="a"/>
-    <w:link w:val="a8"/>
+    <w:link w:val="Char0"/>
     <w:uiPriority w:val="99"/>
     <w:unhideWhenUsed/>
     <w:rsid w:val="00085EAE"/>
@@ -3578,10 +3197,10 @@
       <w:szCs w:val="18"/>
     </w:rPr>
   </w:style>
-  <w:style w:type="character" w:customStyle="1" w:styleId="a8">
-    <w:name w:val="页脚 字符"/>
+  <w:style w:type="character" w:customStyle="1" w:styleId="Char0">
+    <w:name w:val="页脚 Char"/>
     <w:basedOn w:val="a0"/>
-    <w:link w:val="a7"/>
+    <w:link w:val="a6"/>
     <w:uiPriority w:val="99"/>
     <w:rsid w:val="00085EAE"/>
     <w:rPr>
@@ -3589,8 +3208,8 @@
       <w:szCs w:val="18"/>
     </w:rPr>
   </w:style>
-  <w:style w:type="character" w:customStyle="1" w:styleId="40">
-    <w:name w:val="标题 4 字符"/>
+  <w:style w:type="character" w:customStyle="1" w:styleId="4Char">
+    <w:name w:val="标题 4 Char"/>
     <w:basedOn w:val="a0"/>
     <w:link w:val="4"/>
     <w:uiPriority w:val="9"/>
@@ -3604,11 +3223,11 @@
       <w:szCs w:val="28"/>
     </w:rPr>
   </w:style>
-  <w:style w:type="paragraph" w:styleId="a9">
+  <w:style w:type="paragraph" w:styleId="a7">
     <w:name w:val="Title"/>
     <w:basedOn w:val="a"/>
     <w:next w:val="a"/>
-    <w:link w:val="aa"/>
+    <w:link w:val="Char1"/>
     <w:uiPriority w:val="10"/>
     <w:qFormat/>
     <w:rsid w:val="003C0F8A"/>
@@ -3625,10 +3244,10 @@
       <w:szCs w:val="32"/>
     </w:rPr>
   </w:style>
-  <w:style w:type="character" w:customStyle="1" w:styleId="aa">
-    <w:name w:val="标题 字符"/>
+  <w:style w:type="character" w:customStyle="1" w:styleId="Char1">
+    <w:name w:val="标题 Char"/>
     <w:basedOn w:val="a0"/>
-    <w:link w:val="a9"/>
+    <w:link w:val="a7"/>
     <w:uiPriority w:val="10"/>
     <w:rsid w:val="003C0F8A"/>
     <w:rPr>
@@ -3639,8 +3258,8 @@
       <w:szCs w:val="32"/>
     </w:rPr>
   </w:style>
-  <w:style w:type="character" w:customStyle="1" w:styleId="50">
-    <w:name w:val="标题 5 字符"/>
+  <w:style w:type="character" w:customStyle="1" w:styleId="5Char">
+    <w:name w:val="标题 5 Char"/>
     <w:basedOn w:val="a0"/>
     <w:link w:val="5"/>
     <w:uiPriority w:val="9"/>
@@ -3652,8 +3271,8 @@
       <w:szCs w:val="28"/>
     </w:rPr>
   </w:style>
-  <w:style w:type="character" w:customStyle="1" w:styleId="60">
-    <w:name w:val="标题 6 字符"/>
+  <w:style w:type="character" w:customStyle="1" w:styleId="6Char">
+    <w:name w:val="标题 6 Char"/>
     <w:basedOn w:val="a0"/>
     <w:link w:val="6"/>
     <w:uiPriority w:val="9"/>
@@ -3669,7 +3288,7 @@
   <w:style w:type="paragraph" w:styleId="HTML">
     <w:name w:val="HTML Preformatted"/>
     <w:basedOn w:val="a"/>
-    <w:link w:val="HTML0"/>
+    <w:link w:val="HTMLChar"/>
     <w:uiPriority w:val="99"/>
     <w:unhideWhenUsed/>
     <w:rsid w:val="00B057BC"/>
@@ -3702,8 +3321,8 @@
       <w:szCs w:val="24"/>
     </w:rPr>
   </w:style>
-  <w:style w:type="character" w:customStyle="1" w:styleId="HTML0">
-    <w:name w:val="HTML 预设格式 字符"/>
+  <w:style w:type="character" w:customStyle="1" w:styleId="HTMLChar">
+    <w:name w:val="HTML 预设格式 Char"/>
     <w:basedOn w:val="a0"/>
     <w:link w:val="HTML"/>
     <w:uiPriority w:val="99"/>
@@ -3715,10 +3334,10 @@
       <w:szCs w:val="24"/>
     </w:rPr>
   </w:style>
-  <w:style w:type="paragraph" w:styleId="ab">
+  <w:style w:type="paragraph" w:styleId="a8">
     <w:name w:val="Document Map"/>
     <w:basedOn w:val="a"/>
-    <w:link w:val="ac"/>
+    <w:link w:val="Char2"/>
     <w:uiPriority w:val="99"/>
     <w:semiHidden/>
     <w:unhideWhenUsed/>
@@ -3729,10 +3348,10 @@
       <w:szCs w:val="18"/>
     </w:rPr>
   </w:style>
-  <w:style w:type="character" w:customStyle="1" w:styleId="ac">
-    <w:name w:val="文档结构图 字符"/>
+  <w:style w:type="character" w:customStyle="1" w:styleId="Char2">
+    <w:name w:val="文档结构图 Char"/>
     <w:basedOn w:val="a0"/>
-    <w:link w:val="ab"/>
+    <w:link w:val="a8"/>
     <w:uiPriority w:val="99"/>
     <w:semiHidden/>
     <w:rsid w:val="008D42CD"/>
@@ -4000,7 +3619,7 @@
   <a:extraClrSchemeLst/>
   <a:extLst>
     <a:ext uri="{05A4C25C-085E-4340-85A3-A5531E510DB2}">
-      <thm15:themeFamily xmlns:thm15="http://schemas.microsoft.com/office/thememl/2012/main" name="Office Theme" id="{62F939B6-93AF-4DB8-9C6B-D6C7DFDC589F}" vid="{4A3C46E8-61CC-4603-A589-7422A47A8E4A}"/>
+      <thm15:themeFamily xmlns:thm15="http://schemas.microsoft.com/office/thememl/2012/main" xmlns="" name="Office Theme" id="{62F939B6-93AF-4DB8-9C6B-D6C7DFDC589F}" vid="{4A3C46E8-61CC-4603-A589-7422A47A8E4A}"/>
     </a:ext>
   </a:extLst>
 </a:theme>

</xml_diff>

<commit_message>
hpc update 6-3-1/2 's code and word to more understand
</commit_message>
<xml_diff>
--- a/Py_code/6Python接口测试框架实战与自动化进阶/6Python接口测试框架实战与自动化进阶.docx
+++ b/Py_code/6Python接口测试框架实战与自动化进阶/6Python接口测试框架实战与自动化进阶.docx
@@ -108,9 +108,6 @@
     <w:p>
       <w:pPr>
         <w:pStyle w:val="1"/>
-        <w:rPr>
-          <w:rFonts w:hint="eastAsia"/>
-        </w:rPr>
       </w:pPr>
       <w:r>
         <w:t>Django_imooc</w:t>
@@ -124,9 +121,7 @@
     </w:p>
     <w:p>
       <w:pPr>
-        <w:rPr>
-          <w:rFonts w:hint="eastAsia"/>
-        </w:rPr>
+        <w:pStyle w:val="2"/>
       </w:pPr>
       <w:r>
         <w:rPr>
@@ -215,18 +210,6 @@
       </w:r>
     </w:p>
     <w:p>
-      <w:pPr>
-        <w:rPr>
-          <w:rFonts w:hint="eastAsia"/>
-        </w:rPr>
-      </w:pPr>
-    </w:p>
-    <w:p>
-      <w:pPr>
-        <w:rPr>
-          <w:rFonts w:hint="eastAsia"/>
-        </w:rPr>
-      </w:pPr>
       <w:r>
         <w:t>settings.py</w:t>
       </w:r>
@@ -263,11 +246,6 @@
       </w:r>
     </w:p>
     <w:p>
-      <w:pPr>
-        <w:rPr>
-          <w:rFonts w:hint="eastAsia"/>
-        </w:rPr>
-      </w:pPr>
       <w:r>
         <w:t>urls.py</w:t>
       </w:r>
@@ -293,13 +271,248 @@
     </w:p>
     <w:p/>
     <w:p>
-      <w:r>
-        <w:t>python manage.py startappapi</w:t>
+      <w:pPr>
+        <w:rPr>
+          <w:rFonts w:hint="eastAsia"/>
+        </w:rPr>
+      </w:pPr>
+      <w:r>
+        <w:rPr>
+          <w:rFonts w:hint="eastAsia"/>
+        </w:rPr>
+        <w:t>方式</w:t>
+      </w:r>
+      <w:r>
+        <w:rPr>
+          <w:rFonts w:hint="eastAsia"/>
+        </w:rPr>
+        <w:t>1</w:t>
+      </w:r>
+      <w:r>
+        <w:rPr>
+          <w:rFonts w:hint="eastAsia"/>
+        </w:rPr>
+        <w:t>：</w:t>
+      </w:r>
+      <w:r>
+        <w:t>python manage.py runserver 127.0.0.1:8000</w:t>
+      </w:r>
+    </w:p>
+    <w:p>
+      <w:pPr>
+        <w:rPr>
+          <w:rFonts w:hint="eastAsia"/>
+        </w:rPr>
+      </w:pPr>
+      <w:r>
+        <w:rPr>
+          <w:rFonts w:hint="eastAsia"/>
+        </w:rPr>
+        <w:t>方式</w:t>
+      </w:r>
+      <w:r>
+        <w:rPr>
+          <w:rFonts w:hint="eastAsia"/>
+        </w:rPr>
+        <w:t>2</w:t>
+      </w:r>
+      <w:r>
+        <w:rPr>
+          <w:rFonts w:hint="eastAsia"/>
+        </w:rPr>
+        <w:t>：</w:t>
+      </w:r>
+      <w:r>
+        <w:rPr>
+          <w:rFonts w:hint="eastAsia"/>
+        </w:rPr>
+        <w:t>pycharm</w:t>
+      </w:r>
+      <w:r>
+        <w:rPr>
+          <w:rFonts w:hint="eastAsia"/>
+        </w:rPr>
+        <w:t>中</w:t>
+      </w:r>
+      <w:r>
+        <w:t>manage.py</w:t>
+      </w:r>
+      <w:r>
+        <w:rPr>
+          <w:rFonts w:hint="eastAsia"/>
+        </w:rPr>
+        <w:t>配置</w:t>
+      </w:r>
+      <w:r>
+        <w:t>runserver 127.0.0.1:8000</w:t>
+      </w:r>
+    </w:p>
+    <w:p>
+      <w:r>
+        <w:rPr>
+          <w:rFonts w:hint="eastAsia"/>
+        </w:rPr>
+        <w:t>再去浏览器访问</w:t>
+      </w:r>
+    </w:p>
+    <w:p/>
+    <w:p>
+      <w:pPr>
+        <w:pStyle w:val="2"/>
+      </w:pPr>
+      <w:r>
+        <w:rPr>
+          <w:rFonts w:hint="eastAsia"/>
+        </w:rPr>
+        <w:t>3-2 django</w:t>
+      </w:r>
+      <w:r>
+        <w:rPr>
+          <w:rFonts w:hint="eastAsia"/>
+        </w:rPr>
+        <w:t>之接口工作原理</w:t>
+      </w:r>
+    </w:p>
+    <w:p>
+      <w:pPr>
+        <w:rPr>
+          <w:rFonts w:hint="eastAsia"/>
+        </w:rPr>
+      </w:pPr>
+    </w:p>
+    <w:p>
+      <w:pPr>
+        <w:tabs>
+          <w:tab w:val="left" w:pos="2957"/>
+        </w:tabs>
+        <w:rPr>
+          <w:rFonts w:hint="eastAsia"/>
+        </w:rPr>
+      </w:pPr>
+      <w:r>
+        <w:rPr>
+          <w:rFonts w:hint="eastAsia"/>
+        </w:rPr>
+        <w:t>Django</w:t>
+      </w:r>
+      <w:r>
+        <w:rPr>
+          <w:rFonts w:hint="eastAsia"/>
+        </w:rPr>
+        <w:t>的应用程序</w:t>
+      </w:r>
+      <w:r>
+        <w:rPr>
+          <w:rFonts w:hint="eastAsia"/>
+        </w:rPr>
+        <w:t xml:space="preserve"> </w:t>
+      </w:r>
+      <w:r>
+        <w:rPr>
+          <w:rFonts w:hint="eastAsia"/>
+        </w:rPr>
+        <w:t>叫</w:t>
+      </w:r>
+      <w:r>
+        <w:rPr>
+          <w:rFonts w:hint="eastAsia"/>
+        </w:rPr>
+        <w:t>app</w:t>
+      </w:r>
+      <w:r>
+        <w:rPr>
+          <w:rFonts w:hint="eastAsia"/>
+        </w:rPr>
+        <w:t>，可以有很多个。</w:t>
+      </w:r>
+    </w:p>
+    <w:p>
+      <w:pPr>
+        <w:rPr>
+          <w:rFonts w:hint="eastAsia"/>
+        </w:rPr>
+      </w:pPr>
+      <w:r>
+        <w:rPr>
+          <w:rFonts w:hint="eastAsia"/>
+        </w:rPr>
+        <w:t>方式</w:t>
+      </w:r>
+      <w:r>
+        <w:rPr>
+          <w:rFonts w:hint="eastAsia"/>
+        </w:rPr>
+        <w:t>1</w:t>
+      </w:r>
+      <w:r>
+        <w:rPr>
+          <w:rFonts w:hint="eastAsia"/>
+        </w:rPr>
+        <w:t>：</w:t>
+      </w:r>
+      <w:r>
+        <w:rPr>
+          <w:rFonts w:hint="eastAsia"/>
+        </w:rPr>
+        <w:t>pycharm</w:t>
+      </w:r>
+      <w:r>
+        <w:rPr>
+          <w:rFonts w:hint="eastAsia"/>
+        </w:rPr>
+        <w:t>专业版中新建时，在</w:t>
+      </w:r>
+      <w:r>
+        <w:rPr>
+          <w:rFonts w:hint="eastAsia"/>
+        </w:rPr>
+        <w:t>more-application name</w:t>
+      </w:r>
+      <w:r>
+        <w:rPr>
+          <w:rFonts w:hint="eastAsia"/>
+        </w:rPr>
+        <w:t>中创建。</w:t>
+      </w:r>
+    </w:p>
+    <w:p>
+      <w:r>
+        <w:rPr>
+          <w:rFonts w:hint="eastAsia"/>
+        </w:rPr>
+        <w:t>方式</w:t>
+      </w:r>
+      <w:r>
+        <w:rPr>
+          <w:rFonts w:hint="eastAsia"/>
+        </w:rPr>
+        <w:t>2</w:t>
+      </w:r>
+      <w:r>
+        <w:rPr>
+          <w:rFonts w:hint="eastAsia"/>
+        </w:rPr>
+        <w:t>：</w:t>
+      </w:r>
+      <w:r>
+        <w:t>python manage.py startapp</w:t>
+      </w:r>
+      <w:r>
+        <w:rPr>
+          <w:rFonts w:hint="eastAsia"/>
+        </w:rPr>
+        <w:t xml:space="preserve"> </w:t>
+      </w:r>
+      <w:r>
+        <w:t>api</w:t>
       </w:r>
     </w:p>
     <w:p>
       <w:pPr>
         <w:ind w:firstLine="420"/>
+        <w:rPr>
+          <w:rFonts w:hint="eastAsia"/>
+        </w:rPr>
       </w:pPr>
       <w:r>
         <w:rPr>
@@ -320,69 +533,48 @@
         <w:t>=api</w:t>
       </w:r>
     </w:p>
-    <w:p/>
-    <w:p>
-      <w:r>
-        <w:t>python manage.py runserver 127.0.0.1:8000</w:t>
-      </w:r>
-    </w:p>
-    <w:p>
-      <w:pPr>
-        <w:rPr>
-          <w:rFonts w:hint="eastAsia"/>
-        </w:rPr>
-      </w:pPr>
-      <w:r>
-        <w:rPr>
-          <w:rFonts w:hint="eastAsia"/>
-        </w:rPr>
-        <w:tab/>
-      </w:r>
-      <w:r>
-        <w:rPr>
-          <w:rFonts w:hint="eastAsia"/>
-        </w:rPr>
-        <w:t>后浏览器访问</w:t>
-      </w:r>
-      <w:r>
-        <w:rPr>
-          <w:rFonts w:hint="eastAsia"/>
-        </w:rPr>
-        <w:t>404</w:t>
-      </w:r>
-    </w:p>
-    <w:p>
-      <w:pPr>
-        <w:rPr>
-          <w:rFonts w:hint="eastAsia"/>
-        </w:rPr>
-      </w:pPr>
-    </w:p>
-    <w:p>
-      <w:r>
-        <w:rPr>
-          <w:rFonts w:hint="eastAsia"/>
-        </w:rPr>
-        <w:t>3-2 django</w:t>
-      </w:r>
-      <w:r>
-        <w:rPr>
-          <w:rFonts w:hint="eastAsia"/>
-        </w:rPr>
-        <w:t>之接口工作原理</w:t>
-      </w:r>
-    </w:p>
-    <w:p>
-      <w:pPr>
-        <w:rPr>
-          <w:b/>
-        </w:rPr>
-      </w:pPr>
-      <w:r>
-        <w:rPr>
-          <w:b/>
-        </w:rPr>
-        <w:t>Django_imooc/ Django_imooc/urls.py</w:t>
+    <w:p>
+      <w:pPr>
+        <w:rPr>
+          <w:rFonts w:hint="eastAsia"/>
+        </w:rPr>
+      </w:pPr>
+    </w:p>
+    <w:p>
+      <w:pPr>
+        <w:rPr>
+          <w:rFonts w:hint="eastAsia"/>
+        </w:rPr>
+      </w:pPr>
+      <w:r>
+        <w:rPr>
+          <w:rFonts w:hint="eastAsia"/>
+        </w:rPr>
+        <w:t>一、</w:t>
+      </w:r>
+      <w:r>
+        <w:rPr>
+          <w:rFonts w:hint="eastAsia"/>
+        </w:rPr>
+        <w:t>在</w:t>
+      </w:r>
+      <w:r>
+        <w:rPr>
+          <w:rFonts w:hint="eastAsia"/>
+        </w:rPr>
+        <w:t>settings</w:t>
+      </w:r>
+      <w:r>
+        <w:rPr>
+          <w:rFonts w:hint="eastAsia"/>
+        </w:rPr>
+        <w:t>中添加我们的应用程序，不然无法解析</w:t>
+      </w:r>
+      <w:r>
+        <w:rPr>
+          <w:rFonts w:hint="eastAsia"/>
+        </w:rPr>
+        <w:t xml:space="preserve"> </w:t>
       </w:r>
     </w:p>
     <w:p>
@@ -396,6 +588,77 @@
       <w:r>
         <w:rPr>
           <w:rFonts w:hint="eastAsia"/>
+          <w:color w:val="A9B7C6"/>
+        </w:rPr>
+        <w:t>INSTALLED_APPS</w:t>
+      </w:r>
+    </w:p>
+    <w:p>
+      <w:pPr>
+        <w:pStyle w:val="HTML"/>
+        <w:shd w:val="clear" w:color="auto" w:fill="2B2B2B"/>
+        <w:rPr>
+          <w:color w:val="A9B7C6"/>
+        </w:rPr>
+      </w:pPr>
+      <w:r>
+        <w:rPr>
+          <w:rFonts w:hint="eastAsia"/>
+          <w:color w:val="6A8759"/>
+        </w:rPr>
+        <w:t>'web'</w:t>
+      </w:r>
+    </w:p>
+    <w:p/>
+    <w:p>
+      <w:pPr>
+        <w:rPr>
+          <w:rFonts w:hint="eastAsia"/>
+          <w:b/>
+        </w:rPr>
+      </w:pPr>
+      <w:r>
+        <w:rPr>
+          <w:rFonts w:hint="eastAsia"/>
+          <w:b/>
+        </w:rPr>
+        <w:t>二、</w:t>
+      </w:r>
+      <w:r>
+        <w:rPr>
+          <w:b/>
+        </w:rPr>
+        <w:t>Django_imooc/ Django_imooc/urls.py</w:t>
+      </w:r>
+    </w:p>
+    <w:p>
+      <w:r>
+        <w:rPr>
+          <w:rFonts w:hint="eastAsia"/>
+        </w:rPr>
+        <w:t>地址映射</w:t>
+      </w:r>
+      <w:r>
+        <w:t>login</w:t>
+      </w:r>
+      <w:r>
+        <w:rPr>
+          <w:rFonts w:hint="eastAsia"/>
+        </w:rPr>
+        <w:t>方法</w:t>
+      </w:r>
+    </w:p>
+    <w:p>
+      <w:pPr>
+        <w:pStyle w:val="HTML"/>
+        <w:shd w:val="clear" w:color="auto" w:fill="2B2B2B"/>
+        <w:rPr>
+          <w:color w:val="A9B7C6"/>
+        </w:rPr>
+      </w:pPr>
+      <w:r>
+        <w:rPr>
+          <w:rFonts w:hint="eastAsia"/>
           <w:color w:val="CC7832"/>
         </w:rPr>
         <w:t xml:space="preserve">from </w:t>
@@ -410,9 +673,23 @@
       <w:r>
         <w:rPr>
           <w:rFonts w:hint="eastAsia"/>
+          <w:color w:val="A9B7C6"/>
+        </w:rPr>
+        <w:t xml:space="preserve"> </w:t>
+      </w:r>
+      <w:r>
+        <w:rPr>
+          <w:rFonts w:hint="eastAsia"/>
           <w:color w:val="CC7832"/>
         </w:rPr>
         <w:t>import</w:t>
+      </w:r>
+      <w:r>
+        <w:rPr>
+          <w:rFonts w:hint="eastAsia"/>
+          <w:color w:val="CC7832"/>
+        </w:rPr>
+        <w:t xml:space="preserve"> </w:t>
       </w:r>
       <w:r>
         <w:rPr>
@@ -510,26 +787,48 @@
       </w:r>
     </w:p>
     <w:p>
-      <w:r>
-        <w:rPr>
-          <w:rFonts w:hint="eastAsia"/>
-        </w:rPr>
-        <w:t>如上，调用</w:t>
-      </w:r>
-      <w:r>
+      <w:pPr>
+        <w:rPr>
+          <w:rFonts w:hint="eastAsia"/>
+        </w:rPr>
+      </w:pPr>
+    </w:p>
+    <w:p>
+      <w:r>
+        <w:rPr>
+          <w:rFonts w:hint="eastAsia"/>
+        </w:rPr>
+        <w:t>三、</w:t>
+      </w:r>
+      <w:r>
+        <w:rPr>
+          <w:rFonts w:hint="eastAsia"/>
+        </w:rPr>
         <w:t>login</w:t>
       </w:r>
       <w:r>
         <w:rPr>
           <w:rFonts w:hint="eastAsia"/>
         </w:rPr>
-        <w:t>方法</w:t>
-      </w:r>
-    </w:p>
-    <w:p/>
-    <w:p>
-      <w:pPr>
-        <w:rPr>
+        <w:t>方法写在</w:t>
+      </w:r>
+      <w:r>
+        <w:rPr>
+          <w:rFonts w:hint="eastAsia"/>
+        </w:rPr>
+        <w:t>views</w:t>
+      </w:r>
+      <w:r>
+        <w:rPr>
+          <w:rFonts w:hint="eastAsia"/>
+        </w:rPr>
+        <w:t>中</w:t>
+      </w:r>
+    </w:p>
+    <w:p>
+      <w:pPr>
+        <w:rPr>
+          <w:rFonts w:hint="eastAsia"/>
           <w:b/>
         </w:rPr>
       </w:pPr>
@@ -600,6 +899,16 @@
       <w:r>
         <w:rPr>
           <w:rFonts w:ascii="宋体" w:eastAsia="宋体" w:hAnsi="宋体" w:cs="宋体" w:hint="eastAsia"/>
+          <w:color w:val="A9B7C6"/>
+          <w:kern w:val="0"/>
+          <w:sz w:val="24"/>
+          <w:szCs w:val="24"/>
+        </w:rPr>
+        <w:t xml:space="preserve"> </w:t>
+      </w:r>
+      <w:r>
+        <w:rPr>
+          <w:rFonts w:ascii="宋体" w:eastAsia="宋体" w:hAnsi="宋体" w:cs="宋体" w:hint="eastAsia"/>
           <w:color w:val="CC7832"/>
           <w:kern w:val="0"/>
           <w:sz w:val="24"/>
@@ -610,11 +919,21 @@
       <w:r>
         <w:rPr>
           <w:rFonts w:ascii="宋体" w:eastAsia="宋体" w:hAnsi="宋体" w:cs="宋体" w:hint="eastAsia"/>
-          <w:color w:val="A9B7C6"/>
+          <w:color w:val="CC7832"/>
           <w:kern w:val="0"/>
           <w:sz w:val="24"/>
           <w:szCs w:val="24"/>
         </w:rPr>
+        <w:t xml:space="preserve"> </w:t>
+      </w:r>
+      <w:r>
+        <w:rPr>
+          <w:rFonts w:ascii="宋体" w:eastAsia="宋体" w:hAnsi="宋体" w:cs="宋体" w:hint="eastAsia"/>
+          <w:color w:val="A9B7C6"/>
+          <w:kern w:val="0"/>
+          <w:sz w:val="24"/>
+          <w:szCs w:val="24"/>
+        </w:rPr>
         <w:t>HttpResponse</w:t>
       </w:r>
     </w:p>
@@ -629,30 +948,230 @@
       <w:r>
         <w:rPr>
           <w:rFonts w:hint="eastAsia"/>
+          <w:color w:val="808080"/>
+        </w:rPr>
+        <w:t># Create your views here.</w:t>
+      </w:r>
+      <w:r>
+        <w:rPr>
+          <w:rFonts w:hint="eastAsia"/>
+          <w:color w:val="808080"/>
+        </w:rPr>
+        <w:br/>
+      </w:r>
+      <w:r>
+        <w:rPr>
+          <w:rFonts w:hint="eastAsia"/>
           <w:color w:val="CC7832"/>
         </w:rPr>
+        <w:t xml:space="preserve">def </w:t>
+      </w:r>
+      <w:r>
+        <w:rPr>
+          <w:rFonts w:hint="eastAsia"/>
+          <w:color w:val="FFC66D"/>
+        </w:rPr>
+        <w:t>Login</w:t>
+      </w:r>
+      <w:r>
+        <w:rPr>
+          <w:rFonts w:hint="eastAsia"/>
+          <w:color w:val="A9B7C6"/>
+        </w:rPr>
+        <w:t>(request):</w:t>
+      </w:r>
+      <w:r>
+        <w:rPr>
+          <w:rFonts w:hint="eastAsia"/>
+          <w:color w:val="A9B7C6"/>
+        </w:rPr>
+        <w:br/>
+      </w:r>
+      <w:r>
+        <w:rPr>
+          <w:rFonts w:hint="eastAsia"/>
+          <w:color w:val="CC7832"/>
+        </w:rPr>
+        <w:t xml:space="preserve">    return </w:t>
+      </w:r>
+      <w:r>
+        <w:rPr>
+          <w:rFonts w:hint="eastAsia"/>
+          <w:color w:val="A9B7C6"/>
+        </w:rPr>
+        <w:t>HttpResponse(</w:t>
+      </w:r>
+      <w:r>
+        <w:rPr>
+          <w:color w:val="A9B7C6"/>
+        </w:rPr>
+        <w:t>‘this is first test’</w:t>
+      </w:r>
+      <w:r>
+        <w:rPr>
+          <w:rFonts w:hint="eastAsia"/>
+          <w:color w:val="A9B7C6"/>
+        </w:rPr>
+        <w:t>)</w:t>
+      </w:r>
+      <w:r>
+        <w:rPr>
+          <w:rFonts w:hint="eastAsia"/>
+          <w:color w:val="A9B7C6"/>
+        </w:rPr>
+        <w:br/>
+      </w:r>
+    </w:p>
+    <w:p>
+      <w:pPr>
+        <w:rPr>
+          <w:b/>
+        </w:rPr>
+      </w:pPr>
+    </w:p>
+    <w:p>
+      <w:pPr>
+        <w:rPr>
+          <w:b/>
+        </w:rPr>
+      </w:pPr>
+    </w:p>
+    <w:p>
+      <w:pPr>
+        <w:rPr>
+          <w:b/>
+        </w:rPr>
+      </w:pPr>
+    </w:p>
+    <w:p>
+      <w:pPr>
+        <w:pStyle w:val="2"/>
+        <w:rPr>
+          <w:rFonts w:hint="eastAsia"/>
+        </w:rPr>
+      </w:pPr>
+      <w:r>
+        <w:rPr>
+          <w:rFonts w:hint="eastAsia"/>
+        </w:rPr>
+        <w:t>3-3 django</w:t>
+      </w:r>
+      <w:r>
+        <w:rPr>
+          <w:rFonts w:hint="eastAsia"/>
+        </w:rPr>
+        <w:t>之</w:t>
+      </w:r>
+      <w:r>
+        <w:rPr>
+          <w:rFonts w:hint="eastAsia"/>
+        </w:rPr>
+        <w:t>post</w:t>
+      </w:r>
+      <w:r>
+        <w:rPr>
+          <w:rFonts w:hint="eastAsia"/>
+        </w:rPr>
+        <w:t>接口开发</w:t>
+      </w:r>
+    </w:p>
+    <w:p>
+      <w:pPr>
+        <w:rPr>
+          <w:b/>
+        </w:rPr>
+      </w:pPr>
+    </w:p>
+    <w:p>
+      <w:pPr>
+        <w:widowControl/>
+        <w:shd w:val="clear" w:color="auto" w:fill="2B2B2B"/>
+        <w:tabs>
+          <w:tab w:val="left" w:pos="916"/>
+          <w:tab w:val="left" w:pos="1832"/>
+          <w:tab w:val="left" w:pos="2748"/>
+          <w:tab w:val="left" w:pos="3664"/>
+          <w:tab w:val="left" w:pos="4580"/>
+          <w:tab w:val="left" w:pos="5496"/>
+          <w:tab w:val="left" w:pos="6412"/>
+          <w:tab w:val="left" w:pos="7328"/>
+          <w:tab w:val="left" w:pos="8244"/>
+          <w:tab w:val="left" w:pos="9160"/>
+          <w:tab w:val="left" w:pos="10076"/>
+          <w:tab w:val="left" w:pos="10992"/>
+          <w:tab w:val="left" w:pos="11908"/>
+          <w:tab w:val="left" w:pos="12824"/>
+          <w:tab w:val="left" w:pos="13740"/>
+          <w:tab w:val="left" w:pos="14656"/>
+        </w:tabs>
+        <w:jc w:val="left"/>
+        <w:rPr>
+          <w:rFonts w:ascii="宋体" w:eastAsia="宋体" w:hAnsi="宋体" w:cs="宋体"/>
+          <w:color w:val="A9B7C6"/>
+          <w:kern w:val="0"/>
+          <w:sz w:val="24"/>
+          <w:szCs w:val="24"/>
+        </w:rPr>
+      </w:pPr>
+      <w:r>
+        <w:rPr>
+          <w:rFonts w:ascii="宋体" w:eastAsia="宋体" w:hAnsi="宋体" w:cs="宋体" w:hint="eastAsia"/>
+          <w:color w:val="CC7832"/>
+          <w:kern w:val="0"/>
+          <w:sz w:val="24"/>
+          <w:szCs w:val="24"/>
+        </w:rPr>
         <w:t xml:space="preserve">from </w:t>
       </w:r>
       <w:r>
         <w:rPr>
-          <w:rFonts w:hint="eastAsia"/>
-          <w:color w:val="A9B7C6"/>
-        </w:rPr>
-        <w:t>django.shortcuts</w:t>
-      </w:r>
-      <w:r>
-        <w:rPr>
-          <w:rFonts w:hint="eastAsia"/>
+          <w:rFonts w:ascii="宋体" w:eastAsia="宋体" w:hAnsi="宋体" w:cs="宋体" w:hint="eastAsia"/>
+          <w:color w:val="A9B7C6"/>
+          <w:kern w:val="0"/>
+          <w:sz w:val="24"/>
+          <w:szCs w:val="24"/>
+        </w:rPr>
+        <w:t>django.http.response</w:t>
+      </w:r>
+      <w:r>
+        <w:rPr>
+          <w:rFonts w:ascii="宋体" w:eastAsia="宋体" w:hAnsi="宋体" w:cs="宋体" w:hint="eastAsia"/>
+          <w:color w:val="A9B7C6"/>
+          <w:kern w:val="0"/>
+          <w:sz w:val="24"/>
+          <w:szCs w:val="24"/>
+        </w:rPr>
+        <w:t xml:space="preserve"> </w:t>
+      </w:r>
+      <w:r>
+        <w:rPr>
+          <w:rFonts w:ascii="宋体" w:eastAsia="宋体" w:hAnsi="宋体" w:cs="宋体" w:hint="eastAsia"/>
           <w:color w:val="CC7832"/>
+          <w:kern w:val="0"/>
+          <w:sz w:val="24"/>
+          <w:szCs w:val="24"/>
         </w:rPr>
         <w:t>import</w:t>
       </w:r>
       <w:r>
         <w:rPr>
-          <w:rFonts w:hint="eastAsia"/>
-          <w:color w:val="A9B7C6"/>
-        </w:rPr>
-        <w:t>render_to_response</w:t>
+          <w:rFonts w:ascii="宋体" w:eastAsia="宋体" w:hAnsi="宋体" w:cs="宋体" w:hint="eastAsia"/>
+          <w:color w:val="CC7832"/>
+          <w:kern w:val="0"/>
+          <w:sz w:val="24"/>
+          <w:szCs w:val="24"/>
+        </w:rPr>
+        <w:t xml:space="preserve"> </w:t>
+      </w:r>
+      <w:r>
+        <w:rPr>
+          <w:rFonts w:ascii="宋体" w:eastAsia="宋体" w:hAnsi="宋体" w:cs="宋体" w:hint="eastAsia"/>
+          <w:color w:val="A9B7C6"/>
+          <w:kern w:val="0"/>
+          <w:sz w:val="24"/>
+          <w:szCs w:val="24"/>
+        </w:rPr>
+        <w:t>HttpResponse</w:t>
       </w:r>
     </w:p>
     <w:p>
@@ -666,6 +1185,57 @@
       <w:r>
         <w:rPr>
           <w:rFonts w:hint="eastAsia"/>
+          <w:color w:val="CC7832"/>
+        </w:rPr>
+        <w:t xml:space="preserve">from </w:t>
+      </w:r>
+      <w:r>
+        <w:rPr>
+          <w:rFonts w:hint="eastAsia"/>
+          <w:color w:val="A9B7C6"/>
+        </w:rPr>
+        <w:t>django.shortcuts</w:t>
+      </w:r>
+      <w:r>
+        <w:rPr>
+          <w:rFonts w:hint="eastAsia"/>
+          <w:color w:val="A9B7C6"/>
+        </w:rPr>
+        <w:t xml:space="preserve"> </w:t>
+      </w:r>
+      <w:r>
+        <w:rPr>
+          <w:rFonts w:hint="eastAsia"/>
+          <w:color w:val="CC7832"/>
+        </w:rPr>
+        <w:t>import</w:t>
+      </w:r>
+      <w:r>
+        <w:rPr>
+          <w:rFonts w:hint="eastAsia"/>
+          <w:color w:val="CC7832"/>
+        </w:rPr>
+        <w:t xml:space="preserve"> </w:t>
+      </w:r>
+      <w:r>
+        <w:rPr>
+          <w:rFonts w:hint="eastAsia"/>
+          <w:color w:val="A9B7C6"/>
+        </w:rPr>
+        <w:t>render_to_response</w:t>
+      </w:r>
+    </w:p>
+    <w:p>
+      <w:pPr>
+        <w:pStyle w:val="HTML"/>
+        <w:shd w:val="clear" w:color="auto" w:fill="2B2B2B"/>
+        <w:rPr>
+          <w:color w:val="A9B7C6"/>
+        </w:rPr>
+      </w:pPr>
+      <w:r>
+        <w:rPr>
+          <w:rFonts w:hint="eastAsia"/>
           <w:color w:val="808080"/>
         </w:rPr>
         <w:t># Create your views here.</w:t>
@@ -933,7 +1503,6 @@
         <w:rPr>
           <w:rFonts w:hint="eastAsia"/>
         </w:rPr>
-        <w:lastRenderedPageBreak/>
         <w:t>添加表单</w:t>
       </w:r>
     </w:p>
@@ -1197,19 +1766,8 @@
         <w:t>接口</w:t>
       </w:r>
     </w:p>
-    <w:p>
-      <w:pPr>
-        <w:rPr>
-          <w:rFonts w:hint="eastAsia"/>
-        </w:rPr>
-      </w:pPr>
-    </w:p>
-    <w:p>
-      <w:pPr>
-        <w:rPr>
-          <w:rFonts w:hint="eastAsia"/>
-        </w:rPr>
-      </w:pPr>
+    <w:p/>
+    <w:p>
       <w:r>
         <w:rPr>
           <w:rFonts w:hint="eastAsia"/>
@@ -3619,7 +4177,7 @@
   <a:extraClrSchemeLst/>
   <a:extLst>
     <a:ext uri="{05A4C25C-085E-4340-85A3-A5531E510DB2}">
-      <thm15:themeFamily xmlns:thm15="http://schemas.microsoft.com/office/thememl/2012/main" xmlns="" name="Office Theme" id="{62F939B6-93AF-4DB8-9C6B-D6C7DFDC589F}" vid="{4A3C46E8-61CC-4603-A589-7422A47A8E4A}"/>
+      <thm15:themeFamily xmlns="" xmlns:thm15="http://schemas.microsoft.com/office/thememl/2012/main" name="Office Theme" id="{62F939B6-93AF-4DB8-9C6B-D6C7DFDC589F}" vid="{4A3C46E8-61CC-4603-A589-7422A47A8E4A}"/>
     </a:ext>
   </a:extLst>
 </a:theme>

</xml_diff>

<commit_message>
hpc review 4-2 demo
</commit_message>
<xml_diff>
--- a/Py_code/6Python接口测试框架实战与自动化进阶/6Python接口测试框架实战与自动化进阶.docx
+++ b/Py_code/6Python接口测试框架实战与自动化进阶/6Python接口测试框架实战与自动化进阶.docx
@@ -1060,7 +1060,6 @@
     <w:p>
       <w:pPr>
         <w:rPr>
-          <w:rFonts w:hint="eastAsia"/>
           <w:b/>
         </w:rPr>
       </w:pPr>
@@ -1220,15 +1219,13 @@
     <w:p>
       <w:pPr>
         <w:rPr>
-          <w:rFonts w:hint="eastAsia"/>
-          <w:b/>
-        </w:rPr>
-      </w:pPr>
-    </w:p>
-    <w:p>
-      <w:pPr>
-        <w:rPr>
-          <w:rFonts w:hint="eastAsia"/>
+          <w:b/>
+        </w:rPr>
+      </w:pPr>
+    </w:p>
+    <w:p>
+      <w:pPr>
+        <w:rPr>
           <w:b/>
         </w:rPr>
       </w:pPr>
@@ -1810,11 +1807,6 @@
       </w:r>
     </w:p>
     <w:p>
-      <w:pPr>
-        <w:rPr>
-          <w:rFonts w:hint="eastAsia"/>
-        </w:rPr>
-      </w:pPr>
       <w:r>
         <w:t>login.html</w:t>
       </w:r>
@@ -1834,7 +1826,43 @@
         <w:rPr>
           <w:rFonts w:hint="eastAsia"/>
         </w:rPr>
-        <w:t>方法，</w:t>
+        <w:t>方法</w:t>
+      </w:r>
+      <w:r>
+        <w:rPr>
+          <w:rFonts w:hint="eastAsia"/>
+        </w:rPr>
+        <w:t>（</w:t>
+      </w:r>
+      <w:r>
+        <w:rPr>
+          <w:rFonts w:hint="eastAsia"/>
+        </w:rPr>
+        <w:t>login</w:t>
+      </w:r>
+      <w:r>
+        <w:rPr>
+          <w:rFonts w:hint="eastAsia"/>
+        </w:rPr>
+        <w:t>方法在</w:t>
+      </w:r>
+      <w:r>
+        <w:rPr>
+          <w:rFonts w:hint="eastAsia"/>
+        </w:rPr>
+        <w:t>views.py</w:t>
+      </w:r>
+      <w:r>
+        <w:rPr>
+          <w:rFonts w:hint="eastAsia"/>
+        </w:rPr>
+        <w:t>中实现）</w:t>
+      </w:r>
+      <w:r>
+        <w:rPr>
+          <w:rFonts w:hint="eastAsia"/>
+        </w:rPr>
+        <w:t>，</w:t>
       </w:r>
       <w:r>
         <w:rPr>
@@ -1843,19 +1871,8 @@
         <w:t>method=post</w:t>
       </w:r>
     </w:p>
-    <w:p>
-      <w:pPr>
-        <w:rPr>
-          <w:rFonts w:hint="eastAsia"/>
-        </w:rPr>
-      </w:pPr>
-    </w:p>
-    <w:p>
-      <w:pPr>
-        <w:rPr>
-          <w:rFonts w:hint="eastAsia"/>
-        </w:rPr>
-      </w:pPr>
+    <w:p/>
+    <w:p>
       <w:r>
         <w:rPr>
           <w:rFonts w:hint="eastAsia"/>
@@ -1971,19 +1988,8 @@
         <w:t># 'django.middleware.csrf.CsrfViewMiddleware',</w:t>
       </w:r>
     </w:p>
-    <w:p>
-      <w:pPr>
-        <w:rPr>
-          <w:rFonts w:hint="eastAsia"/>
-        </w:rPr>
-      </w:pPr>
-    </w:p>
-    <w:p>
-      <w:pPr>
-        <w:rPr>
-          <w:rFonts w:hint="eastAsia"/>
-        </w:rPr>
-      </w:pPr>
+    <w:p/>
+    <w:p>
       <w:r>
         <w:rPr>
           <w:rFonts w:hint="eastAsia"/>
@@ -1999,13 +2005,7 @@
         </w:r>
       </w:hyperlink>
     </w:p>
-    <w:p>
-      <w:pPr>
-        <w:rPr>
-          <w:rFonts w:hint="eastAsia"/>
-        </w:rPr>
-      </w:pPr>
-    </w:p>
+    <w:p/>
     <w:p>
       <w:pPr>
         <w:pStyle w:val="1"/>
@@ -2058,6 +2058,237 @@
       </w:r>
     </w:p>
     <w:p>
+      <w:pPr>
+        <w:rPr>
+          <w:rFonts w:hint="eastAsia"/>
+        </w:rPr>
+      </w:pPr>
+    </w:p>
+    <w:p>
+      <w:pPr>
+        <w:pStyle w:val="2"/>
+        <w:rPr>
+          <w:rFonts w:hint="eastAsia"/>
+        </w:rPr>
+      </w:pPr>
+      <w:r>
+        <w:rPr>
+          <w:rFonts w:hint="eastAsia"/>
+        </w:rPr>
+        <w:t>4-2 requests</w:t>
+      </w:r>
+      <w:r>
+        <w:rPr>
+          <w:rFonts w:hint="eastAsia"/>
+        </w:rPr>
+        <w:t>简单使用</w:t>
+      </w:r>
+      <w:r>
+        <w:rPr>
+          <w:rFonts w:hint="eastAsia"/>
+        </w:rPr>
+        <w:t>-post</w:t>
+      </w:r>
+    </w:p>
+    <w:p>
+      <w:r>
+        <w:t xml:space="preserve">requests  </w:t>
+      </w:r>
+      <w:r>
+        <w:rPr>
+          <w:rFonts w:hint="eastAsia"/>
+        </w:rPr>
+        <w:t>是一个</w:t>
+      </w:r>
+      <w:r>
+        <w:rPr>
+          <w:rFonts w:hint="eastAsia"/>
+        </w:rPr>
+        <w:t>http library</w:t>
+      </w:r>
+    </w:p>
+    <w:p>
+      <w:pPr>
+        <w:rPr>
+          <w:rFonts w:hint="eastAsia"/>
+        </w:rPr>
+      </w:pPr>
+      <w:r>
+        <w:rPr>
+          <w:rFonts w:hint="eastAsia"/>
+        </w:rPr>
+        <w:t>request</w:t>
+      </w:r>
+      <w:r>
+        <w:rPr>
+          <w:rFonts w:hint="eastAsia"/>
+        </w:rPr>
+        <w:t>.</w:t>
+      </w:r>
+      <w:r>
+        <w:rPr>
+          <w:rFonts w:hint="eastAsia"/>
+        </w:rPr>
+        <w:t>post</w:t>
+      </w:r>
+      <w:r>
+        <w:rPr>
+          <w:rFonts w:hint="eastAsia"/>
+        </w:rPr>
+        <w:t>的参数默认是字典</w:t>
+      </w:r>
+    </w:p>
+    <w:p>
+      <w:pPr>
+        <w:rPr>
+          <w:rFonts w:hint="eastAsia"/>
+        </w:rPr>
+      </w:pPr>
+    </w:p>
+    <w:p>
+      <w:pPr>
+        <w:rPr>
+          <w:b/>
+        </w:rPr>
+      </w:pPr>
+      <w:r>
+        <w:rPr>
+          <w:rFonts w:hint="eastAsia"/>
+          <w:b/>
+        </w:rPr>
+        <w:t>见</w:t>
+      </w:r>
+      <w:r>
+        <w:rPr>
+          <w:b/>
+        </w:rPr>
+        <w:t>base</w:t>
+      </w:r>
+      <w:r>
+        <w:rPr>
+          <w:rFonts w:hint="eastAsia"/>
+          <w:b/>
+        </w:rPr>
+        <w:t>\</w:t>
+      </w:r>
+      <w:r>
+        <w:rPr>
+          <w:b/>
+        </w:rPr>
+        <w:t>demo4_2.py</w:t>
+      </w:r>
+    </w:p>
+    <w:p>
+      <w:pPr>
+        <w:rPr>
+          <w:rFonts w:hint="eastAsia"/>
+        </w:rPr>
+      </w:pPr>
+      <w:r>
+        <w:rPr>
+          <w:rFonts w:hint="eastAsia"/>
+        </w:rPr>
+        <w:t>res.text</w:t>
+      </w:r>
+      <w:r>
+        <w:rPr>
+          <w:rFonts w:hint="eastAsia"/>
+        </w:rPr>
+        <w:t>的类型是</w:t>
+      </w:r>
+      <w:r>
+        <w:rPr>
+          <w:rFonts w:hint="eastAsia"/>
+        </w:rPr>
+        <w:t xml:space="preserve"> &lt;class 'str'&gt;</w:t>
+      </w:r>
+    </w:p>
+    <w:p>
+      <w:pPr>
+        <w:rPr>
+          <w:rFonts w:hint="eastAsia"/>
+        </w:rPr>
+      </w:pPr>
+      <w:r>
+        <w:rPr>
+          <w:rFonts w:hint="eastAsia"/>
+        </w:rPr>
+        <w:t>res.json()</w:t>
+      </w:r>
+      <w:r>
+        <w:rPr>
+          <w:rFonts w:hint="eastAsia"/>
+        </w:rPr>
+        <w:t>的类型是</w:t>
+      </w:r>
+      <w:r>
+        <w:rPr>
+          <w:rFonts w:hint="eastAsia"/>
+        </w:rPr>
+        <w:t xml:space="preserve"> &lt;class 'dict'&gt;</w:t>
+      </w:r>
+    </w:p>
+    <w:p>
+      <w:pPr>
+        <w:rPr>
+          <w:rFonts w:hint="eastAsia"/>
+        </w:rPr>
+      </w:pPr>
+    </w:p>
+    <w:p>
+      <w:pPr>
+        <w:pStyle w:val="2"/>
+        <w:rPr>
+          <w:rFonts w:hint="eastAsia"/>
+        </w:rPr>
+      </w:pPr>
+      <w:r>
+        <w:rPr>
+          <w:rFonts w:hint="eastAsia"/>
+        </w:rPr>
+        <w:t xml:space="preserve">4-3 </w:t>
+      </w:r>
+      <w:r>
+        <w:rPr>
+          <w:rFonts w:hint="eastAsia"/>
+        </w:rPr>
+        <w:t>重构发送</w:t>
+      </w:r>
+      <w:r>
+        <w:rPr>
+          <w:rFonts w:hint="eastAsia"/>
+        </w:rPr>
+        <w:t>post</w:t>
+      </w:r>
+      <w:r>
+        <w:rPr>
+          <w:rFonts w:hint="eastAsia"/>
+        </w:rPr>
+        <w:t>请求</w:t>
+      </w:r>
+    </w:p>
+    <w:p>
+      <w:pPr>
+        <w:rPr>
+          <w:rFonts w:hint="eastAsia"/>
+        </w:rPr>
+      </w:pPr>
+    </w:p>
+    <w:p>
+      <w:pPr>
+        <w:rPr>
+          <w:rFonts w:hint="eastAsia"/>
+        </w:rPr>
+      </w:pPr>
+    </w:p>
+    <w:p>
+      <w:pPr>
+        <w:rPr>
+          <w:rFonts w:hint="eastAsia"/>
+        </w:rPr>
+      </w:pPr>
+    </w:p>
+    <w:p>
       <w:r>
         <w:rPr>
           <w:rFonts w:hint="eastAsia"/>
@@ -2075,33 +2306,6 @@
           <w:rFonts w:hint="eastAsia"/>
         </w:rPr>
         <w:t>接口</w:t>
-      </w:r>
-    </w:p>
-    <w:p/>
-    <w:p>
-      <w:r>
-        <w:rPr>
-          <w:rFonts w:hint="eastAsia"/>
-        </w:rPr>
-        <w:t>request</w:t>
-      </w:r>
-      <w:r>
-        <w:rPr>
-          <w:rFonts w:hint="eastAsia"/>
-        </w:rPr>
-        <w:t>.</w:t>
-      </w:r>
-      <w:r>
-        <w:rPr>
-          <w:rFonts w:hint="eastAsia"/>
-        </w:rPr>
-        <w:t>post</w:t>
-      </w:r>
-      <w:r>
-        <w:rPr>
-          <w:rFonts w:hint="eastAsia"/>
-        </w:rPr>
-        <w:t>的参数默认是字典</w:t>
       </w:r>
     </w:p>
     <w:p/>
@@ -2366,6 +2570,7 @@
     <w:p/>
     <w:p>
       <w:r>
+        <w:lastRenderedPageBreak/>
         <w:t>case</w:t>
       </w:r>
       <w:r>
@@ -2494,7 +2699,6 @@
         <w:rPr>
           <w:rFonts w:hint="eastAsia"/>
         </w:rPr>
-        <w:lastRenderedPageBreak/>
         <w:t>请求</w:t>
       </w:r>
       <w:r>
@@ -4500,7 +4704,7 @@
   <a:extraClrSchemeLst/>
   <a:extLst>
     <a:ext uri="{05A4C25C-085E-4340-85A3-A5531E510DB2}">
-      <thm15:themeFamily xmlns:thm15="http://schemas.microsoft.com/office/thememl/2012/main" xmlns="" name="Office Theme" id="{62F939B6-93AF-4DB8-9C6B-D6C7DFDC589F}" vid="{4A3C46E8-61CC-4603-A589-7422A47A8E4A}"/>
+      <thm15:themeFamily xmlns="" xmlns:thm15="http://schemas.microsoft.com/office/thememl/2012/main" name="Office Theme" id="{62F939B6-93AF-4DB8-9C6B-D6C7DFDC589F}" vid="{4A3C46E8-61CC-4603-A589-7422A47A8E4A}"/>
     </a:ext>
   </a:extLst>
 </a:theme>

</xml_diff>

<commit_message>
hpc review 5-2, test_method.py访问demo模块中的RunMain类中的get和post方法 demo.py中接口的访问（去掉init）
</commit_message>
<xml_diff>
--- a/Py_code/6Python接口测试框架实战与自动化进阶/6Python接口测试框架实战与自动化进阶.docx
+++ b/Py_code/6Python接口测试框架实战与自动化进阶/6Python接口测试框架实战与自动化进阶.docx
@@ -2235,11 +2235,6 @@
       </w:r>
     </w:p>
     <w:p>
-      <w:pPr>
-        <w:rPr>
-          <w:rFonts w:hint="eastAsia"/>
-        </w:rPr>
-      </w:pPr>
       <w:r>
         <w:rPr>
           <w:rFonts w:hint="eastAsia"/>
@@ -2268,16 +2263,20 @@
     <w:p>
       <w:pPr>
         <w:rPr>
-          <w:rFonts w:hint="eastAsia"/>
-        </w:rPr>
-      </w:pPr>
+          <w:b/>
+        </w:rPr>
+      </w:pPr>
+      <w:r>
+        <w:rPr>
+          <w:rFonts w:hint="eastAsia"/>
+          <w:b/>
+        </w:rPr>
+        <w:t>demo.py</w:t>
+      </w:r>
     </w:p>
     <w:p>
       <w:pPr>
         <w:pStyle w:val="2"/>
-        <w:rPr>
-          <w:rFonts w:hint="eastAsia"/>
-        </w:rPr>
       </w:pPr>
       <w:r>
         <w:rPr>
@@ -2317,11 +2316,6 @@
       </w:r>
     </w:p>
     <w:p>
-      <w:pPr>
-        <w:rPr>
-          <w:rFonts w:hint="eastAsia"/>
-        </w:rPr>
-      </w:pPr>
       <w:r>
         <w:rPr>
           <w:rFonts w:hint="eastAsia"/>
@@ -2354,11 +2348,6 @@
       </w:r>
     </w:p>
     <w:p>
-      <w:pPr>
-        <w:rPr>
-          <w:rFonts w:hint="eastAsia"/>
-        </w:rPr>
-      </w:pPr>
       <w:r>
         <w:rPr>
           <w:rFonts w:hint="eastAsia"/>
@@ -2415,11 +2404,6 @@
       </w:r>
     </w:p>
     <w:p>
-      <w:pPr>
-        <w:rPr>
-          <w:rFonts w:hint="eastAsia"/>
-        </w:rPr>
-      </w:pPr>
       <w:r>
         <w:rPr>
           <w:rFonts w:hint="eastAsia"/>
@@ -2522,7 +2506,160 @@
         <w:t>接口</w:t>
       </w:r>
     </w:p>
+    <w:p>
+      <w:pPr>
+        <w:rPr>
+          <w:b/>
+        </w:rPr>
+      </w:pPr>
+      <w:r>
+        <w:rPr>
+          <w:rFonts w:hint="eastAsia"/>
+          <w:b/>
+        </w:rPr>
+        <w:t>demo.py</w:t>
+      </w:r>
+    </w:p>
     <w:p/>
+    <w:p>
+      <w:pPr>
+        <w:pStyle w:val="2"/>
+      </w:pPr>
+      <w:r>
+        <w:rPr>
+          <w:rFonts w:hint="eastAsia"/>
+        </w:rPr>
+        <w:t xml:space="preserve">4-5 </w:t>
+      </w:r>
+      <w:r>
+        <w:rPr>
+          <w:rFonts w:hint="eastAsia"/>
+        </w:rPr>
+        <w:t>使用类封装接口测试脚本</w:t>
+      </w:r>
+    </w:p>
+    <w:p>
+      <w:pPr>
+        <w:rPr>
+          <w:rFonts w:hint="eastAsia"/>
+        </w:rPr>
+      </w:pPr>
+      <w:r>
+        <w:rPr>
+          <w:rFonts w:hint="eastAsia"/>
+        </w:rPr>
+        <w:t>添加</w:t>
+      </w:r>
+      <w:r>
+        <w:rPr>
+          <w:rFonts w:hint="eastAsia"/>
+        </w:rPr>
+        <w:t>run_main</w:t>
+      </w:r>
+      <w:r>
+        <w:rPr>
+          <w:rFonts w:hint="eastAsia"/>
+        </w:rPr>
+        <w:t>方法用于判断是</w:t>
+      </w:r>
+      <w:r>
+        <w:rPr>
+          <w:rFonts w:hint="eastAsia"/>
+        </w:rPr>
+        <w:t>post</w:t>
+      </w:r>
+      <w:r>
+        <w:rPr>
+          <w:rFonts w:hint="eastAsia"/>
+        </w:rPr>
+        <w:t>还是</w:t>
+      </w:r>
+      <w:r>
+        <w:rPr>
+          <w:rFonts w:hint="eastAsia"/>
+        </w:rPr>
+        <w:t>get</w:t>
+      </w:r>
+      <w:r>
+        <w:rPr>
+          <w:rFonts w:hint="eastAsia"/>
+        </w:rPr>
+        <w:t>，优化入参</w:t>
+      </w:r>
+      <w:r>
+        <w:rPr>
+          <w:rFonts w:hint="eastAsia"/>
+        </w:rPr>
+        <w:t>data=none</w:t>
+      </w:r>
+      <w:r>
+        <w:rPr>
+          <w:rFonts w:hint="eastAsia"/>
+        </w:rPr>
+        <w:t>，优化</w:t>
+      </w:r>
+      <w:r>
+        <w:rPr>
+          <w:rFonts w:hint="eastAsia"/>
+        </w:rPr>
+        <w:t>res=none</w:t>
+      </w:r>
+      <w:r>
+        <w:rPr>
+          <w:rFonts w:hint="eastAsia"/>
+        </w:rPr>
+        <w:t>，</w:t>
+      </w:r>
+      <w:r>
+        <w:rPr>
+          <w:rFonts w:hint="eastAsia"/>
+        </w:rPr>
+        <w:t>return</w:t>
+      </w:r>
+    </w:p>
+    <w:p>
+      <w:pPr>
+        <w:rPr>
+          <w:rFonts w:hint="eastAsia"/>
+        </w:rPr>
+      </w:pPr>
+      <w:r>
+        <w:rPr>
+          <w:rFonts w:hint="eastAsia"/>
+        </w:rPr>
+        <w:t>添加</w:t>
+      </w:r>
+      <w:r>
+        <w:rPr>
+          <w:rFonts w:hint="eastAsia"/>
+        </w:rPr>
+        <w:t>RunMain</w:t>
+      </w:r>
+      <w:r>
+        <w:rPr>
+          <w:rFonts w:hint="eastAsia"/>
+        </w:rPr>
+        <w:t>：类和</w:t>
+      </w:r>
+      <w:r>
+        <w:rPr>
+          <w:rFonts w:hint="eastAsia"/>
+        </w:rPr>
+        <w:t>if name =main</w:t>
+      </w:r>
+      <w:r>
+        <w:rPr>
+          <w:rFonts w:hint="eastAsia"/>
+        </w:rPr>
+        <w:t>，优化初始化：</w:t>
+      </w:r>
+      <w:r>
+        <w:rPr>
+          <w:rFonts w:hint="eastAsia"/>
+        </w:rPr>
+        <w:t>def init</w:t>
+      </w:r>
+    </w:p>
     <w:p>
       <w:pPr>
         <w:rPr>
@@ -2561,7 +2698,123 @@
     </w:p>
     <w:p/>
     <w:p/>
-    <w:p/>
+    <w:p>
+      <w:pPr>
+        <w:pStyle w:val="2"/>
+        <w:rPr>
+          <w:rFonts w:hint="eastAsia"/>
+        </w:rPr>
+      </w:pPr>
+      <w:r>
+        <w:rPr>
+          <w:rFonts w:hint="eastAsia"/>
+        </w:rPr>
+        <w:t>第</w:t>
+      </w:r>
+      <w:r>
+        <w:rPr>
+          <w:rFonts w:hint="eastAsia"/>
+        </w:rPr>
+        <w:t>5</w:t>
+      </w:r>
+      <w:r>
+        <w:rPr>
+          <w:rFonts w:hint="eastAsia"/>
+        </w:rPr>
+        <w:t>章</w:t>
+      </w:r>
+    </w:p>
+    <w:p>
+      <w:pPr>
+        <w:pStyle w:val="2"/>
+        <w:rPr>
+          <w:rFonts w:hint="eastAsia"/>
+        </w:rPr>
+      </w:pPr>
+      <w:r>
+        <w:rPr>
+          <w:rFonts w:hint="eastAsia"/>
+        </w:rPr>
+        <w:t>5-2 unittest</w:t>
+      </w:r>
+      <w:r>
+        <w:rPr>
+          <w:rFonts w:hint="eastAsia"/>
+        </w:rPr>
+        <w:t>和</w:t>
+      </w:r>
+      <w:r>
+        <w:rPr>
+          <w:rFonts w:hint="eastAsia"/>
+        </w:rPr>
+        <w:t>request</w:t>
+      </w:r>
+      <w:r>
+        <w:rPr>
+          <w:rFonts w:hint="eastAsia"/>
+        </w:rPr>
+        <w:t>重构封装</w:t>
+      </w:r>
+    </w:p>
+    <w:p>
+      <w:pPr>
+        <w:rPr>
+          <w:rFonts w:hint="eastAsia"/>
+        </w:rPr>
+      </w:pPr>
+      <w:r>
+        <w:rPr>
+          <w:rFonts w:hint="eastAsia"/>
+        </w:rPr>
+        <w:t>创建包</w:t>
+      </w:r>
+      <w:r>
+        <w:rPr>
+          <w:rFonts w:hint="eastAsia"/>
+        </w:rPr>
+        <w:t xml:space="preserve"> base </w:t>
+      </w:r>
+      <w:r>
+        <w:rPr>
+          <w:rFonts w:hint="eastAsia"/>
+        </w:rPr>
+        <w:t>等</w:t>
+      </w:r>
+    </w:p>
+    <w:p>
+      <w:pPr>
+        <w:rPr>
+          <w:b/>
+        </w:rPr>
+      </w:pPr>
+      <w:r>
+        <w:rPr>
+          <w:b/>
+        </w:rPr>
+        <w:t>test_method.py</w:t>
+      </w:r>
+      <w:r>
+        <w:rPr>
+          <w:rFonts w:hint="eastAsia"/>
+          <w:b/>
+        </w:rPr>
+        <w:t>中导入</w:t>
+      </w:r>
+      <w:r>
+        <w:rPr>
+          <w:rFonts w:hint="eastAsia"/>
+          <w:b/>
+        </w:rPr>
+        <w:t>demo.py</w:t>
+      </w:r>
+      <w:r>
+        <w:rPr>
+          <w:rFonts w:hint="eastAsia"/>
+          <w:b/>
+        </w:rPr>
+        <w:t>和加载执行</w:t>
+      </w:r>
+    </w:p>
     <w:p>
       <w:pPr>
         <w:pStyle w:val="2"/>
@@ -2712,7 +2965,6 @@
         <w:rPr>
           <w:rFonts w:hint="eastAsia"/>
         </w:rPr>
-        <w:lastRenderedPageBreak/>
         <w:t>持续集成：</w:t>
       </w:r>
       <w:r>
@@ -3261,7 +3513,6 @@
         <w:rPr>
           <w:rFonts w:hint="eastAsia"/>
         </w:rPr>
-        <w:lastRenderedPageBreak/>
         <w:t>解决：</w:t>
       </w:r>
     </w:p>
@@ -4919,7 +5170,7 @@
   <a:extraClrSchemeLst/>
   <a:extLst>
     <a:ext uri="{05A4C25C-085E-4340-85A3-A5531E510DB2}">
-      <thm15:themeFamily xmlns:thm15="http://schemas.microsoft.com/office/thememl/2012/main" xmlns="" name="Office Theme" id="{62F939B6-93AF-4DB8-9C6B-D6C7DFDC589F}" vid="{4A3C46E8-61CC-4603-A589-7422A47A8E4A}"/>
+      <thm15:themeFamily xmlns="" xmlns:thm15="http://schemas.microsoft.com/office/thememl/2012/main" name="Office Theme" id="{62F939B6-93AF-4DB8-9C6B-D6C7DFDC589F}" vid="{4A3C46E8-61CC-4603-A589-7422A47A8E4A}"/>
     </a:ext>
   </a:extLst>
 </a:theme>

</xml_diff>

<commit_message>
hpc review 6 更新word中的mock大概原理
</commit_message>
<xml_diff>
--- a/Py_code/6Python接口测试框架实战与自动化进阶/6Python接口测试框架实战与自动化进阶.docx
+++ b/Py_code/6Python接口测试框架实战与自动化进阶/6Python接口测试框架实战与自动化进阶.docx
@@ -2539,11 +2539,6 @@
       </w:r>
     </w:p>
     <w:p>
-      <w:pPr>
-        <w:rPr>
-          <w:rFonts w:hint="eastAsia"/>
-        </w:rPr>
-      </w:pPr>
       <w:r>
         <w:rPr>
           <w:rFonts w:hint="eastAsia"/>
@@ -2618,11 +2613,6 @@
       </w:r>
     </w:p>
     <w:p>
-      <w:pPr>
-        <w:rPr>
-          <w:rFonts w:hint="eastAsia"/>
-        </w:rPr>
-      </w:pPr>
       <w:r>
         <w:rPr>
           <w:rFonts w:hint="eastAsia"/>
@@ -2701,9 +2691,6 @@
     <w:p>
       <w:pPr>
         <w:pStyle w:val="2"/>
-        <w:rPr>
-          <w:rFonts w:hint="eastAsia"/>
-        </w:rPr>
       </w:pPr>
       <w:r>
         <w:rPr>
@@ -2727,9 +2714,6 @@
     <w:p>
       <w:pPr>
         <w:pStyle w:val="2"/>
-        <w:rPr>
-          <w:rFonts w:hint="eastAsia"/>
-        </w:rPr>
       </w:pPr>
       <w:r>
         <w:rPr>
@@ -2757,11 +2741,6 @@
       </w:r>
     </w:p>
     <w:p>
-      <w:pPr>
-        <w:rPr>
-          <w:rFonts w:hint="eastAsia"/>
-        </w:rPr>
-      </w:pPr>
       <w:r>
         <w:rPr>
           <w:rFonts w:hint="eastAsia"/>
@@ -3124,6 +3103,102 @@
       <w:pPr>
         <w:rPr>
           <w:b/>
+        </w:rPr>
+      </w:pPr>
+    </w:p>
+    <w:p>
+      <w:pPr>
+        <w:rPr>
+          <w:b/>
+        </w:rPr>
+      </w:pPr>
+    </w:p>
+    <w:p>
+      <w:pPr>
+        <w:pStyle w:val="2"/>
+      </w:pPr>
+      <w:r>
+        <w:rPr>
+          <w:rFonts w:hint="eastAsia"/>
+        </w:rPr>
+        <w:t>第</w:t>
+      </w:r>
+      <w:r>
+        <w:rPr>
+          <w:rFonts w:hint="eastAsia"/>
+        </w:rPr>
+        <w:t>6</w:t>
+      </w:r>
+      <w:r>
+        <w:rPr>
+          <w:rFonts w:hint="eastAsia"/>
+        </w:rPr>
+        <w:t>章</w:t>
+      </w:r>
+      <w:r>
+        <w:rPr>
+          <w:rFonts w:hint="eastAsia"/>
+        </w:rPr>
+        <w:t xml:space="preserve"> mock</w:t>
+      </w:r>
+      <w:r>
+        <w:rPr>
+          <w:rFonts w:hint="eastAsia"/>
+        </w:rPr>
+        <w:t>服务入门到实战</w:t>
+      </w:r>
+    </w:p>
+    <w:p>
+      <w:pPr>
+        <w:rPr>
+          <w:rFonts w:hint="eastAsia"/>
+        </w:rPr>
+      </w:pPr>
+      <w:r>
+        <w:t>mock</w:t>
+      </w:r>
+      <w:r>
+        <w:rPr>
+          <w:rFonts w:hint="eastAsia"/>
+        </w:rPr>
+        <w:t>服务端还没开发完成。</w:t>
+      </w:r>
+    </w:p>
+    <w:p>
+      <w:pPr>
+        <w:rPr>
+          <w:rFonts w:hint="eastAsia"/>
+        </w:rPr>
+      </w:pPr>
+      <w:r>
+        <w:rPr>
+          <w:rFonts w:hint="eastAsia"/>
+        </w:rPr>
+        <w:t>模拟接口的返回，类似于</w:t>
+      </w:r>
+      <w:r>
+        <w:rPr>
+          <w:rFonts w:hint="eastAsia"/>
+        </w:rPr>
+        <w:t>fiddler</w:t>
+      </w:r>
+      <w:r>
+        <w:rPr>
+          <w:rFonts w:hint="eastAsia"/>
+        </w:rPr>
+        <w:t>的</w:t>
+      </w:r>
+      <w:r>
+        <w:rPr>
+          <w:rFonts w:hint="eastAsia"/>
+        </w:rPr>
+        <w:t>autoResponse</w:t>
+      </w:r>
+    </w:p>
+    <w:p>
+      <w:pPr>
+        <w:rPr>
+          <w:rFonts w:hint="eastAsia"/>
         </w:rPr>
       </w:pPr>
     </w:p>
@@ -3265,6 +3340,7 @@
           <w:sz w:val="21"/>
           <w:szCs w:val="21"/>
         </w:rPr>
+        <w:lastRenderedPageBreak/>
         <w:t>#通过获取关键字拿到data数据</w:t>
       </w:r>
       <w:r>
@@ -5170,7 +5246,7 @@
   <a:extraClrSchemeLst/>
   <a:extLst>
     <a:ext uri="{05A4C25C-085E-4340-85A3-A5531E510DB2}">
-      <thm15:themeFamily xmlns="" xmlns:thm15="http://schemas.microsoft.com/office/thememl/2012/main" name="Office Theme" id="{62F939B6-93AF-4DB8-9C6B-D6C7DFDC589F}" vid="{4A3C46E8-61CC-4603-A589-7422A47A8E4A}"/>
+      <thm15:themeFamily xmlns:thm15="http://schemas.microsoft.com/office/thememl/2012/main" xmlns="" name="Office Theme" id="{62F939B6-93AF-4DB8-9C6B-D6C7DFDC589F}" vid="{4A3C46E8-61CC-4603-A589-7422A47A8E4A}"/>
     </a:ext>
   </a:extLst>
 </a:theme>

</xml_diff>